<commit_message>
inplementeren van applicatie en technisch implementatieplan
</commit_message>
<xml_diff>
--- a/Kerntaak 3/3.1 Maak een implementatieplan (technische en organisatorisch) en bespreek dit met/Technisch implementatieplan.docx
+++ b/Kerntaak 3/3.1 Maak een implementatieplan (technische en organisatorisch) en bespreek dit met/Technisch implementatieplan.docx
@@ -16,14 +16,16 @@
           <w:docPartUnique/>
         </w:docPartObj>
       </w:sdtPr>
-      <w:sdtEndPr/>
+      <w:sdtEndPr>
+        <w:rPr>
+          <w:rFonts w:asciiTheme="minorHAnsi" w:eastAsiaTheme="minorHAnsi" w:hAnsiTheme="minorHAnsi" w:cstheme="minorBidi"/>
+          <w:color w:val="auto"/>
+          <w:sz w:val="22"/>
+          <w:szCs w:val="22"/>
+        </w:rPr>
+      </w:sdtEndPr>
       <w:sdtContent>
-        <w:p/>
         <w:p>
-          <w:pPr>
-            <w:pStyle w:val="Kop1"/>
-            <w:jc w:val="center"/>
-          </w:pPr>
           <w:r>
             <w:rPr>
               <w:noProof/>
@@ -1126,6 +1128,422 @@
       </w:sdtContent>
     </w:sdt>
     <w:bookmarkStart w:id="0" w:name="_Toc478466553" w:displacedByCustomXml="prev"/>
+    <w:sdt>
+      <w:sdtPr>
+        <w:id w:val="-1109501906"/>
+        <w:docPartObj>
+          <w:docPartGallery w:val="Table of Contents"/>
+          <w:docPartUnique/>
+        </w:docPartObj>
+      </w:sdtPr>
+      <w:sdtEndPr>
+        <w:rPr>
+          <w:rFonts w:asciiTheme="minorHAnsi" w:eastAsiaTheme="minorHAnsi" w:hAnsiTheme="minorHAnsi" w:cstheme="minorBidi"/>
+          <w:b/>
+          <w:bCs/>
+          <w:color w:val="auto"/>
+          <w:sz w:val="22"/>
+          <w:szCs w:val="22"/>
+          <w:lang w:eastAsia="en-US"/>
+        </w:rPr>
+      </w:sdtEndPr>
+      <w:sdtContent>
+        <w:p>
+          <w:pPr>
+            <w:pStyle w:val="Kopvaninhoudsopgave"/>
+          </w:pPr>
+          <w:r>
+            <w:t>Inhoudsopgave</w:t>
+          </w:r>
+        </w:p>
+        <w:p>
+          <w:pPr>
+            <w:pStyle w:val="Inhopg1"/>
+            <w:tabs>
+              <w:tab w:val="right" w:leader="dot" w:pos="9062"/>
+            </w:tabs>
+            <w:rPr>
+              <w:rFonts w:eastAsiaTheme="minorEastAsia"/>
+              <w:noProof/>
+              <w:lang w:eastAsia="nl-NL"/>
+            </w:rPr>
+          </w:pPr>
+          <w:r>
+            <w:fldChar w:fldCharType="begin"/>
+          </w:r>
+          <w:r>
+            <w:instrText xml:space="preserve"> TOC \o "1-3" \h \z \u </w:instrText>
+          </w:r>
+          <w:r>
+            <w:fldChar w:fldCharType="separate"/>
+          </w:r>
+          <w:hyperlink w:anchor="_Toc485046199" w:history="1">
+            <w:r>
+              <w:rPr>
+                <w:rStyle w:val="Hyperlink"/>
+                <w:rFonts w:ascii="Arial" w:hAnsi="Arial" w:cs="Arial"/>
+                <w:noProof/>
+              </w:rPr>
+              <w:t>Titelvervolgblad</w:t>
+            </w:r>
+            <w:r>
+              <w:rPr>
+                <w:noProof/>
+                <w:webHidden/>
+              </w:rPr>
+              <w:tab/>
+            </w:r>
+            <w:r>
+              <w:rPr>
+                <w:noProof/>
+                <w:webHidden/>
+              </w:rPr>
+              <w:fldChar w:fldCharType="begin"/>
+            </w:r>
+            <w:r>
+              <w:rPr>
+                <w:noProof/>
+                <w:webHidden/>
+              </w:rPr>
+              <w:instrText xml:space="preserve"> PAGEREF _Toc485046199 \h </w:instrText>
+            </w:r>
+            <w:r>
+              <w:rPr>
+                <w:noProof/>
+                <w:webHidden/>
+              </w:rPr>
+            </w:r>
+            <w:r>
+              <w:rPr>
+                <w:noProof/>
+                <w:webHidden/>
+              </w:rPr>
+              <w:fldChar w:fldCharType="separate"/>
+            </w:r>
+            <w:r>
+              <w:rPr>
+                <w:noProof/>
+                <w:webHidden/>
+              </w:rPr>
+              <w:t>2</w:t>
+            </w:r>
+            <w:r>
+              <w:rPr>
+                <w:noProof/>
+                <w:webHidden/>
+              </w:rPr>
+              <w:fldChar w:fldCharType="end"/>
+            </w:r>
+          </w:hyperlink>
+        </w:p>
+        <w:p>
+          <w:pPr>
+            <w:pStyle w:val="Inhopg1"/>
+            <w:tabs>
+              <w:tab w:val="right" w:leader="dot" w:pos="9062"/>
+            </w:tabs>
+            <w:rPr>
+              <w:rFonts w:eastAsiaTheme="minorEastAsia"/>
+              <w:noProof/>
+              <w:lang w:eastAsia="nl-NL"/>
+            </w:rPr>
+          </w:pPr>
+          <w:hyperlink w:anchor="_Toc485046200" w:history="1">
+            <w:r>
+              <w:rPr>
+                <w:rStyle w:val="Hyperlink"/>
+                <w:rFonts w:ascii="Arial" w:eastAsia="Times New Roman" w:hAnsi="Arial" w:cs="Arial"/>
+                <w:noProof/>
+                <w:lang w:eastAsia="nl-NL"/>
+              </w:rPr>
+              <w:t>De app klaar voor installatie maken</w:t>
+            </w:r>
+            <w:r>
+              <w:rPr>
+                <w:noProof/>
+                <w:webHidden/>
+              </w:rPr>
+              <w:tab/>
+            </w:r>
+            <w:r>
+              <w:rPr>
+                <w:noProof/>
+                <w:webHidden/>
+              </w:rPr>
+              <w:fldChar w:fldCharType="begin"/>
+            </w:r>
+            <w:r>
+              <w:rPr>
+                <w:noProof/>
+                <w:webHidden/>
+              </w:rPr>
+              <w:instrText xml:space="preserve"> PAGEREF _Toc485046200 \h </w:instrText>
+            </w:r>
+            <w:r>
+              <w:rPr>
+                <w:noProof/>
+                <w:webHidden/>
+              </w:rPr>
+            </w:r>
+            <w:r>
+              <w:rPr>
+                <w:noProof/>
+                <w:webHidden/>
+              </w:rPr>
+              <w:fldChar w:fldCharType="separate"/>
+            </w:r>
+            <w:r>
+              <w:rPr>
+                <w:noProof/>
+                <w:webHidden/>
+              </w:rPr>
+              <w:t>3</w:t>
+            </w:r>
+            <w:r>
+              <w:rPr>
+                <w:noProof/>
+                <w:webHidden/>
+              </w:rPr>
+              <w:fldChar w:fldCharType="end"/>
+            </w:r>
+          </w:hyperlink>
+        </w:p>
+        <w:p>
+          <w:pPr>
+            <w:pStyle w:val="Inhopg1"/>
+            <w:tabs>
+              <w:tab w:val="right" w:leader="dot" w:pos="9062"/>
+            </w:tabs>
+            <w:rPr>
+              <w:rFonts w:eastAsiaTheme="minorEastAsia"/>
+              <w:noProof/>
+              <w:lang w:eastAsia="nl-NL"/>
+            </w:rPr>
+          </w:pPr>
+          <w:hyperlink w:anchor="_Toc485046201" w:history="1">
+            <w:r>
+              <w:rPr>
+                <w:rStyle w:val="Hyperlink"/>
+                <w:rFonts w:ascii="Arial" w:hAnsi="Arial" w:cs="Arial"/>
+                <w:noProof/>
+                <w:lang w:eastAsia="nl-NL"/>
+              </w:rPr>
+              <w:t>De app uploaden</w:t>
+            </w:r>
+            <w:r>
+              <w:rPr>
+                <w:noProof/>
+                <w:webHidden/>
+              </w:rPr>
+              <w:tab/>
+            </w:r>
+            <w:r>
+              <w:rPr>
+                <w:noProof/>
+                <w:webHidden/>
+              </w:rPr>
+              <w:fldChar w:fldCharType="begin"/>
+            </w:r>
+            <w:r>
+              <w:rPr>
+                <w:noProof/>
+                <w:webHidden/>
+              </w:rPr>
+              <w:instrText xml:space="preserve"> PAGEREF _Toc485046201 \h </w:instrText>
+            </w:r>
+            <w:r>
+              <w:rPr>
+                <w:noProof/>
+                <w:webHidden/>
+              </w:rPr>
+            </w:r>
+            <w:r>
+              <w:rPr>
+                <w:noProof/>
+                <w:webHidden/>
+              </w:rPr>
+              <w:fldChar w:fldCharType="separate"/>
+            </w:r>
+            <w:r>
+              <w:rPr>
+                <w:noProof/>
+                <w:webHidden/>
+              </w:rPr>
+              <w:t>3</w:t>
+            </w:r>
+            <w:r>
+              <w:rPr>
+                <w:noProof/>
+                <w:webHidden/>
+              </w:rPr>
+              <w:fldChar w:fldCharType="end"/>
+            </w:r>
+          </w:hyperlink>
+        </w:p>
+        <w:p>
+          <w:pPr>
+            <w:pStyle w:val="Inhopg1"/>
+            <w:tabs>
+              <w:tab w:val="right" w:leader="dot" w:pos="9062"/>
+            </w:tabs>
+            <w:rPr>
+              <w:rFonts w:eastAsiaTheme="minorEastAsia"/>
+              <w:noProof/>
+              <w:lang w:eastAsia="nl-NL"/>
+            </w:rPr>
+          </w:pPr>
+          <w:hyperlink w:anchor="_Toc485046202" w:history="1">
+            <w:r>
+              <w:rPr>
+                <w:rStyle w:val="Hyperlink"/>
+                <w:rFonts w:ascii="Arial" w:hAnsi="Arial" w:cs="Arial"/>
+                <w:noProof/>
+                <w:lang w:eastAsia="nl-NL"/>
+              </w:rPr>
+              <w:t>De telefoon configureren voor installatie</w:t>
+            </w:r>
+            <w:r>
+              <w:rPr>
+                <w:noProof/>
+                <w:webHidden/>
+              </w:rPr>
+              <w:tab/>
+            </w:r>
+            <w:r>
+              <w:rPr>
+                <w:noProof/>
+                <w:webHidden/>
+              </w:rPr>
+              <w:fldChar w:fldCharType="begin"/>
+            </w:r>
+            <w:r>
+              <w:rPr>
+                <w:noProof/>
+                <w:webHidden/>
+              </w:rPr>
+              <w:instrText xml:space="preserve"> PAGEREF _Toc485046202 \h </w:instrText>
+            </w:r>
+            <w:r>
+              <w:rPr>
+                <w:noProof/>
+                <w:webHidden/>
+              </w:rPr>
+            </w:r>
+            <w:r>
+              <w:rPr>
+                <w:noProof/>
+                <w:webHidden/>
+              </w:rPr>
+              <w:fldChar w:fldCharType="separate"/>
+            </w:r>
+            <w:r>
+              <w:rPr>
+                <w:noProof/>
+                <w:webHidden/>
+              </w:rPr>
+              <w:t>3</w:t>
+            </w:r>
+            <w:r>
+              <w:rPr>
+                <w:noProof/>
+                <w:webHidden/>
+              </w:rPr>
+              <w:fldChar w:fldCharType="end"/>
+            </w:r>
+          </w:hyperlink>
+        </w:p>
+        <w:p>
+          <w:pPr>
+            <w:pStyle w:val="Inhopg1"/>
+            <w:tabs>
+              <w:tab w:val="right" w:leader="dot" w:pos="9062"/>
+            </w:tabs>
+            <w:rPr>
+              <w:rFonts w:eastAsiaTheme="minorEastAsia"/>
+              <w:noProof/>
+              <w:lang w:eastAsia="nl-NL"/>
+            </w:rPr>
+          </w:pPr>
+          <w:hyperlink w:anchor="_Toc485046203" w:history="1">
+            <w:r>
+              <w:rPr>
+                <w:rStyle w:val="Hyperlink"/>
+                <w:rFonts w:ascii="Arial" w:hAnsi="Arial" w:cs="Arial"/>
+                <w:noProof/>
+              </w:rPr>
+              <w:t>De app installeren</w:t>
+            </w:r>
+            <w:r>
+              <w:rPr>
+                <w:noProof/>
+                <w:webHidden/>
+              </w:rPr>
+              <w:tab/>
+            </w:r>
+            <w:r>
+              <w:rPr>
+                <w:noProof/>
+                <w:webHidden/>
+              </w:rPr>
+              <w:fldChar w:fldCharType="begin"/>
+            </w:r>
+            <w:r>
+              <w:rPr>
+                <w:noProof/>
+                <w:webHidden/>
+              </w:rPr>
+              <w:instrText xml:space="preserve"> PAGEREF _Toc485046203 \h </w:instrText>
+            </w:r>
+            <w:r>
+              <w:rPr>
+                <w:noProof/>
+                <w:webHidden/>
+              </w:rPr>
+            </w:r>
+            <w:r>
+              <w:rPr>
+                <w:noProof/>
+                <w:webHidden/>
+              </w:rPr>
+              <w:fldChar w:fldCharType="separate"/>
+            </w:r>
+            <w:r>
+              <w:rPr>
+                <w:noProof/>
+                <w:webHidden/>
+              </w:rPr>
+              <w:t>3</w:t>
+            </w:r>
+            <w:r>
+              <w:rPr>
+                <w:noProof/>
+                <w:webHidden/>
+              </w:rPr>
+              <w:fldChar w:fldCharType="end"/>
+            </w:r>
+          </w:hyperlink>
+        </w:p>
+        <w:p>
+          <w:r>
+            <w:rPr>
+              <w:b/>
+              <w:bCs/>
+            </w:rPr>
+            <w:fldChar w:fldCharType="end"/>
+          </w:r>
+        </w:p>
+      </w:sdtContent>
+    </w:sdt>
+    <w:p>
+      <w:pPr>
+        <w:rPr>
+          <w:rFonts w:ascii="Arial" w:eastAsiaTheme="majorEastAsia" w:hAnsi="Arial" w:cs="Arial"/>
+          <w:color w:val="2E74B5" w:themeColor="accent1" w:themeShade="BF"/>
+          <w:sz w:val="32"/>
+          <w:szCs w:val="32"/>
+        </w:rPr>
+      </w:pPr>
+    </w:p>
     <w:p>
       <w:pPr>
         <w:pStyle w:val="Kop1"/>
@@ -1138,16 +1556,43 @@
         <w:rPr>
           <w:rFonts w:ascii="Arial" w:hAnsi="Arial" w:cs="Arial"/>
         </w:rPr>
+        <w:t xml:space="preserve"> </w:t>
+      </w:r>
+    </w:p>
+    <w:p>
+      <w:pPr>
+        <w:rPr>
+          <w:rFonts w:ascii="Arial" w:eastAsiaTheme="majorEastAsia" w:hAnsi="Arial" w:cs="Arial"/>
+          <w:color w:val="2E74B5" w:themeColor="accent1" w:themeShade="BF"/>
+          <w:sz w:val="32"/>
+          <w:szCs w:val="32"/>
+        </w:rPr>
+      </w:pPr>
+      <w:r>
+        <w:rPr>
+          <w:rFonts w:ascii="Arial" w:hAnsi="Arial" w:cs="Arial"/>
+        </w:rPr>
+        <w:br w:type="page"/>
+      </w:r>
+    </w:p>
+    <w:p>
+      <w:pPr>
+        <w:pStyle w:val="Kop1"/>
+        <w:jc w:val="center"/>
+        <w:rPr>
+          <w:rFonts w:ascii="Arial" w:hAnsi="Arial" w:cs="Arial"/>
+        </w:rPr>
+      </w:pPr>
+      <w:bookmarkStart w:id="1" w:name="_Toc485046199"/>
+      <w:r>
+        <w:rPr>
+          <w:rFonts w:ascii="Arial" w:hAnsi="Arial" w:cs="Arial"/>
+        </w:rPr>
         <w:lastRenderedPageBreak/>
-        <w:t xml:space="preserve"> </w:t>
-      </w:r>
-      <w:r>
-        <w:rPr>
-          <w:rFonts w:ascii="Arial" w:hAnsi="Arial" w:cs="Arial"/>
-        </w:rPr>
         <w:t>Titelvervolgblad</w:t>
       </w:r>
       <w:bookmarkEnd w:id="0"/>
+      <w:bookmarkEnd w:id="1"/>
     </w:p>
     <w:p/>
     <w:p>
@@ -1842,8 +2287,6 @@
         </w:rPr>
         <w:t>12-06-2017</w:t>
       </w:r>
-      <w:bookmarkStart w:id="1" w:name="_GoBack"/>
-      <w:bookmarkEnd w:id="1"/>
     </w:p>
     <w:p>
       <w:pPr>
@@ -2642,6 +3085,343 @@
           <w:lang w:eastAsia="nl-NL"/>
         </w:rPr>
       </w:pPr>
+      <w:r>
+        <w:rPr>
+          <w:rFonts w:ascii="Times New Roman" w:eastAsia="Times New Roman" w:hAnsi="Times New Roman" w:cs="Times New Roman"/>
+          <w:sz w:val="24"/>
+          <w:szCs w:val="24"/>
+          <w:lang w:eastAsia="nl-NL"/>
+        </w:rPr>
+        <w:br w:type="page"/>
+      </w:r>
+    </w:p>
+    <w:p>
+      <w:pPr>
+        <w:pStyle w:val="Kop1"/>
+        <w:jc w:val="center"/>
+        <w:rPr>
+          <w:rFonts w:ascii="Arial" w:eastAsia="Times New Roman" w:hAnsi="Arial" w:cs="Arial"/>
+          <w:lang w:eastAsia="nl-NL"/>
+        </w:rPr>
+      </w:pPr>
+      <w:bookmarkStart w:id="2" w:name="_Toc485046200"/>
+      <w:r>
+        <w:rPr>
+          <w:rFonts w:ascii="Arial" w:eastAsia="Times New Roman" w:hAnsi="Arial" w:cs="Arial"/>
+          <w:lang w:eastAsia="nl-NL"/>
+        </w:rPr>
+        <w:lastRenderedPageBreak/>
+        <w:t>De app klaar voor installatie maken</w:t>
+      </w:r>
+      <w:bookmarkEnd w:id="2"/>
+    </w:p>
+    <w:p>
+      <w:pPr>
+        <w:rPr>
+          <w:lang w:eastAsia="nl-NL"/>
+        </w:rPr>
+      </w:pPr>
+      <w:bookmarkStart w:id="3" w:name="_GoBack"/>
+      <w:bookmarkEnd w:id="3"/>
+    </w:p>
+    <w:p>
+      <w:pPr>
+        <w:pStyle w:val="Geenafstand"/>
+        <w:rPr>
+          <w:rFonts w:ascii="Arial" w:hAnsi="Arial" w:cs="Arial"/>
+          <w:sz w:val="24"/>
+          <w:szCs w:val="24"/>
+        </w:rPr>
+      </w:pPr>
+      <w:r>
+        <w:rPr>
+          <w:rFonts w:ascii="Arial" w:hAnsi="Arial" w:cs="Arial"/>
+          <w:sz w:val="24"/>
+          <w:szCs w:val="24"/>
+        </w:rPr>
+        <w:t xml:space="preserve">Om de applicatie te installeren op de telefoon moet er eerst een apk gemaakt worden die </w:t>
+      </w:r>
+      <w:proofErr w:type="spellStart"/>
+      <w:r>
+        <w:rPr>
+          <w:rFonts w:ascii="Arial" w:hAnsi="Arial" w:cs="Arial"/>
+          <w:sz w:val="24"/>
+          <w:szCs w:val="24"/>
+        </w:rPr>
+        <w:t>gesigned</w:t>
+      </w:r>
+      <w:proofErr w:type="spellEnd"/>
+      <w:r>
+        <w:rPr>
+          <w:rFonts w:ascii="Arial" w:hAnsi="Arial" w:cs="Arial"/>
+          <w:sz w:val="24"/>
+          <w:szCs w:val="24"/>
+        </w:rPr>
+        <w:t xml:space="preserve"> is. Dit betekend dat de applicatie beveiligd is met een wachtwoord. Dit is ook verplicht om te doen als je de app naar de Google Play store wil uploaden.</w:t>
+      </w:r>
+    </w:p>
+    <w:p>
+      <w:pPr>
+        <w:pStyle w:val="Geenafstand"/>
+        <w:rPr>
+          <w:rFonts w:ascii="Arial" w:hAnsi="Arial" w:cs="Arial"/>
+          <w:sz w:val="24"/>
+          <w:szCs w:val="24"/>
+        </w:rPr>
+      </w:pPr>
+      <w:r>
+        <w:rPr>
+          <w:rFonts w:ascii="Arial" w:hAnsi="Arial" w:cs="Arial"/>
+          <w:sz w:val="24"/>
+          <w:szCs w:val="24"/>
+        </w:rPr>
+        <w:t>In dit geval is dat niet nodig omdat dat extra geld kost voor een developers account.</w:t>
+      </w:r>
+    </w:p>
+    <w:p>
+      <w:pPr>
+        <w:pStyle w:val="Geenafstand"/>
+        <w:rPr>
+          <w:rFonts w:ascii="Arial" w:hAnsi="Arial" w:cs="Arial"/>
+          <w:sz w:val="24"/>
+          <w:szCs w:val="24"/>
+        </w:rPr>
+      </w:pPr>
+      <w:r>
+        <w:rPr>
+          <w:rFonts w:ascii="Arial" w:hAnsi="Arial" w:cs="Arial"/>
+          <w:sz w:val="24"/>
+          <w:szCs w:val="24"/>
+        </w:rPr>
+        <w:t xml:space="preserve">Als de app </w:t>
+      </w:r>
+      <w:proofErr w:type="spellStart"/>
+      <w:r>
+        <w:rPr>
+          <w:rFonts w:ascii="Arial" w:hAnsi="Arial" w:cs="Arial"/>
+          <w:sz w:val="24"/>
+          <w:szCs w:val="24"/>
+        </w:rPr>
+        <w:t>gesigned</w:t>
+      </w:r>
+      <w:proofErr w:type="spellEnd"/>
+      <w:r>
+        <w:rPr>
+          <w:rFonts w:ascii="Arial" w:hAnsi="Arial" w:cs="Arial"/>
+          <w:sz w:val="24"/>
+          <w:szCs w:val="24"/>
+        </w:rPr>
+        <w:t xml:space="preserve"> is heb je een officiële versie van je app die gebruikt wordt in de productie omgeving.</w:t>
+      </w:r>
+    </w:p>
+    <w:p>
+      <w:pPr>
+        <w:pStyle w:val="Geenafstand"/>
+        <w:rPr>
+          <w:rFonts w:ascii="Arial" w:hAnsi="Arial" w:cs="Arial"/>
+          <w:sz w:val="24"/>
+          <w:szCs w:val="24"/>
+        </w:rPr>
+      </w:pPr>
+    </w:p>
+    <w:p>
+      <w:pPr>
+        <w:pStyle w:val="Kop1"/>
+        <w:jc w:val="center"/>
+        <w:rPr>
+          <w:rFonts w:ascii="Arial" w:hAnsi="Arial" w:cs="Arial"/>
+          <w:lang w:eastAsia="nl-NL"/>
+        </w:rPr>
+      </w:pPr>
+      <w:bookmarkStart w:id="4" w:name="_Toc485045384"/>
+      <w:bookmarkStart w:id="5" w:name="_Toc485046201"/>
+      <w:r>
+        <w:rPr>
+          <w:rFonts w:ascii="Arial" w:hAnsi="Arial" w:cs="Arial"/>
+          <w:lang w:eastAsia="nl-NL"/>
+        </w:rPr>
+        <w:t>De app uploaden</w:t>
+      </w:r>
+      <w:bookmarkEnd w:id="4"/>
+      <w:bookmarkEnd w:id="5"/>
+    </w:p>
+    <w:p>
+      <w:pPr>
+        <w:pStyle w:val="Geenafstand"/>
+        <w:rPr>
+          <w:rFonts w:ascii="Arial" w:hAnsi="Arial" w:cs="Arial"/>
+          <w:sz w:val="24"/>
+          <w:szCs w:val="24"/>
+        </w:rPr>
+      </w:pPr>
+    </w:p>
+    <w:p>
+      <w:pPr>
+        <w:pStyle w:val="Geenafstand"/>
+        <w:rPr>
+          <w:rFonts w:ascii="Arial" w:hAnsi="Arial" w:cs="Arial"/>
+          <w:sz w:val="24"/>
+          <w:szCs w:val="24"/>
+        </w:rPr>
+      </w:pPr>
+      <w:r>
+        <w:rPr>
+          <w:rFonts w:ascii="Arial" w:hAnsi="Arial" w:cs="Arial"/>
+          <w:sz w:val="24"/>
+          <w:szCs w:val="24"/>
+        </w:rPr>
+        <w:t>De app moet geüpload worden via een website waar je de apk kan downloaden.</w:t>
+      </w:r>
+    </w:p>
+    <w:p>
+      <w:pPr>
+        <w:pStyle w:val="Geenafstand"/>
+        <w:rPr>
+          <w:rFonts w:ascii="Arial" w:hAnsi="Arial" w:cs="Arial"/>
+          <w:sz w:val="24"/>
+          <w:szCs w:val="24"/>
+        </w:rPr>
+      </w:pPr>
+      <w:r>
+        <w:rPr>
+          <w:rFonts w:ascii="Arial" w:hAnsi="Arial" w:cs="Arial"/>
+          <w:sz w:val="24"/>
+          <w:szCs w:val="24"/>
+        </w:rPr>
+        <w:t xml:space="preserve">De app wordt namelijk niet geüpload naar de Google Play store want dat kost extra geld. De download link moet dan doorgegeven worden aan de leidsters zodat die de app kunnen downloaden en die kunnen dan ook de download link versturen naar de ouders zodat de ouders ook de app hebben. </w:t>
+      </w:r>
+    </w:p>
+    <w:p>
+      <w:pPr>
+        <w:pStyle w:val="Geenafstand"/>
+        <w:rPr>
+          <w:rFonts w:ascii="Arial" w:hAnsi="Arial" w:cs="Arial"/>
+          <w:sz w:val="24"/>
+          <w:szCs w:val="24"/>
+        </w:rPr>
+      </w:pPr>
+    </w:p>
+    <w:p>
+      <w:pPr>
+        <w:pStyle w:val="Kop1"/>
+        <w:jc w:val="center"/>
+        <w:rPr>
+          <w:rFonts w:ascii="Arial" w:hAnsi="Arial" w:cs="Arial"/>
+          <w:lang w:eastAsia="nl-NL"/>
+        </w:rPr>
+      </w:pPr>
+      <w:bookmarkStart w:id="6" w:name="_Toc485045385"/>
+      <w:bookmarkStart w:id="7" w:name="_Toc485046202"/>
+      <w:r>
+        <w:rPr>
+          <w:rFonts w:ascii="Arial" w:hAnsi="Arial" w:cs="Arial"/>
+          <w:lang w:eastAsia="nl-NL"/>
+        </w:rPr>
+        <w:t>De telefoon configureren voor installatie</w:t>
+      </w:r>
+      <w:bookmarkEnd w:id="6"/>
+      <w:bookmarkEnd w:id="7"/>
+    </w:p>
+    <w:p>
+      <w:pPr>
+        <w:pStyle w:val="Geenafstand"/>
+        <w:rPr>
+          <w:rFonts w:ascii="Arial" w:hAnsi="Arial" w:cs="Arial"/>
+          <w:sz w:val="24"/>
+          <w:szCs w:val="24"/>
+        </w:rPr>
+      </w:pPr>
+    </w:p>
+    <w:p>
+      <w:pPr>
+        <w:pStyle w:val="Geenafstand"/>
+        <w:rPr>
+          <w:rFonts w:ascii="Arial" w:hAnsi="Arial" w:cs="Arial"/>
+          <w:sz w:val="24"/>
+          <w:szCs w:val="24"/>
+        </w:rPr>
+      </w:pPr>
+      <w:r>
+        <w:rPr>
+          <w:rFonts w:ascii="Arial" w:hAnsi="Arial" w:cs="Arial"/>
+          <w:sz w:val="24"/>
+          <w:szCs w:val="24"/>
+        </w:rPr>
+        <w:t>Omdat de app niet in de Google Play store wordt gezet maar gedownload kan worden via een externe website moet je telefoon configureren voor het installeren van apps uit onbekende bronnen. Dit is nodig omdat de app niet in de Google Play store staat. Dus als je een app wilt installeren via de apk moet je dat in je instellingen aanzetten.</w:t>
+      </w:r>
+    </w:p>
+    <w:p>
+      <w:pPr>
+        <w:pStyle w:val="Geenafstand"/>
+        <w:rPr>
+          <w:rFonts w:ascii="Arial" w:hAnsi="Arial" w:cs="Arial"/>
+          <w:sz w:val="24"/>
+          <w:szCs w:val="24"/>
+        </w:rPr>
+      </w:pPr>
+    </w:p>
+    <w:p>
+      <w:pPr>
+        <w:pStyle w:val="Kop1"/>
+        <w:jc w:val="center"/>
+        <w:rPr>
+          <w:rFonts w:ascii="Arial" w:hAnsi="Arial" w:cs="Arial"/>
+        </w:rPr>
+      </w:pPr>
+      <w:bookmarkStart w:id="8" w:name="_Toc485045386"/>
+      <w:bookmarkStart w:id="9" w:name="_Toc485046203"/>
+      <w:r>
+        <w:rPr>
+          <w:rFonts w:ascii="Arial" w:hAnsi="Arial" w:cs="Arial"/>
+        </w:rPr>
+        <w:t>De app installeren</w:t>
+      </w:r>
+      <w:bookmarkEnd w:id="8"/>
+      <w:bookmarkEnd w:id="9"/>
+    </w:p>
+    <w:p>
+      <w:pPr>
+        <w:pStyle w:val="Geenafstand"/>
+        <w:rPr>
+          <w:rFonts w:ascii="Arial" w:hAnsi="Arial" w:cs="Arial"/>
+          <w:sz w:val="24"/>
+          <w:szCs w:val="24"/>
+        </w:rPr>
+      </w:pPr>
+    </w:p>
+    <w:p>
+      <w:pPr>
+        <w:pStyle w:val="Geenafstand"/>
+        <w:rPr>
+          <w:rFonts w:ascii="Arial" w:hAnsi="Arial" w:cs="Arial"/>
+          <w:sz w:val="24"/>
+          <w:szCs w:val="24"/>
+        </w:rPr>
+      </w:pPr>
+      <w:r>
+        <w:rPr>
+          <w:rFonts w:ascii="Arial" w:hAnsi="Arial" w:cs="Arial"/>
+          <w:sz w:val="24"/>
+          <w:szCs w:val="24"/>
+        </w:rPr>
+        <w:t xml:space="preserve">Om de app te installeren moet je de apk downloaden van de website waar de apk geüpload is. Zodra die gedownload moet je naar je downloads gaan en de apk aandrukken. Als het goed is kan je nu de installatie volgen om de app te installeren. Als dit niet zo is dan ben je waarschijnlijk vergeten om </w:t>
+      </w:r>
+      <w:r>
+        <w:rPr>
+          <w:rFonts w:ascii="Arial" w:hAnsi="Arial" w:cs="Arial"/>
+          <w:sz w:val="24"/>
+          <w:szCs w:val="24"/>
+        </w:rPr>
+        <w:t>het installeren van apps uit onbekende bronnen</w:t>
+      </w:r>
+      <w:r>
+        <w:rPr>
+          <w:rFonts w:ascii="Arial" w:hAnsi="Arial" w:cs="Arial"/>
+          <w:sz w:val="24"/>
+          <w:szCs w:val="24"/>
+        </w:rPr>
+        <w:t xml:space="preserve"> aan te zeten.</w:t>
+      </w:r>
     </w:p>
     <w:sectPr>
       <w:footerReference w:type="default" r:id="rId11"/>
@@ -2711,7 +3491,7 @@
           <w:rPr>
             <w:noProof/>
           </w:rPr>
-          <w:t>1</w:t>
+          <w:t>3</w:t>
         </w:r>
         <w:r>
           <w:fldChar w:fldCharType="end"/>
@@ -3639,7 +4419,7 @@
 </file>
 
 <file path=customXml/itemProps2.xml><?xml version="1.0" encoding="utf-8"?>
-<ds:datastoreItem xmlns:ds="http://schemas.openxmlformats.org/officeDocument/2006/customXml" ds:itemID="{F8594A33-F6E5-454D-A066-05C25DA47DB6}">
+<ds:datastoreItem xmlns:ds="http://schemas.openxmlformats.org/officeDocument/2006/customXml" ds:itemID="{F0EE39E9-3E77-45C1-A44D-84DD2D4B75AF}">
   <ds:schemaRefs>
     <ds:schemaRef ds:uri="http://schemas.openxmlformats.org/officeDocument/2006/bibliography"/>
   </ds:schemaRefs>

</xml_diff>

<commit_message>
verslag van gebruikersenquete en technisch implementatieplan update
</commit_message>
<xml_diff>
--- a/Kerntaak 3/3.1 Maak een implementatieplan (technische en organisatorisch) en bespreek dit met/Technisch implementatieplan.docx
+++ b/Kerntaak 3/3.1 Maak een implementatieplan (technische en organisatorisch) en bespreek dit met/Technisch implementatieplan.docx
@@ -1,6 +1,6 @@
 
 <file path=word/document.xml><?xml version="1.0" encoding="utf-8"?>
-<w:document xmlns:wpc="http://schemas.microsoft.com/office/word/2010/wordprocessingCanvas" xmlns:mc="http://schemas.openxmlformats.org/markup-compatibility/2006" xmlns:o="urn:schemas-microsoft-com:office:office" xmlns:r="http://schemas.openxmlformats.org/officeDocument/2006/relationships" xmlns:m="http://schemas.openxmlformats.org/officeDocument/2006/math" xmlns:v="urn:schemas-microsoft-com:vml" xmlns:wp14="http://schemas.microsoft.com/office/word/2010/wordprocessingDrawing" xmlns:wp="http://schemas.openxmlformats.org/drawingml/2006/wordprocessingDrawing" xmlns:w10="urn:schemas-microsoft-com:office:word" xmlns:w="http://schemas.openxmlformats.org/wordprocessingml/2006/main" xmlns:w14="http://schemas.microsoft.com/office/word/2010/wordml" xmlns:w15="http://schemas.microsoft.com/office/word/2012/wordml" xmlns:wpg="http://schemas.microsoft.com/office/word/2010/wordprocessingGroup" xmlns:wpi="http://schemas.microsoft.com/office/word/2010/wordprocessingInk" xmlns:wne="http://schemas.microsoft.com/office/word/2006/wordml" xmlns:wps="http://schemas.microsoft.com/office/word/2010/wordprocessingShape" mc:Ignorable="w14 w15 wp14">
+<w:document xmlns:wpc="http://schemas.microsoft.com/office/word/2010/wordprocessingCanvas" xmlns:cx="http://schemas.microsoft.com/office/drawing/2014/chartex" xmlns:cx1="http://schemas.microsoft.com/office/drawing/2015/9/8/chartex" xmlns:cx2="http://schemas.microsoft.com/office/drawing/2015/10/21/chartex" xmlns:cx3="http://schemas.microsoft.com/office/drawing/2016/5/9/chartex" xmlns:cx4="http://schemas.microsoft.com/office/drawing/2016/5/10/chartex" xmlns:cx5="http://schemas.microsoft.com/office/drawing/2016/5/11/chartex" xmlns:cx6="http://schemas.microsoft.com/office/drawing/2016/5/12/chartex" xmlns:cx7="http://schemas.microsoft.com/office/drawing/2016/5/13/chartex" xmlns:cx8="http://schemas.microsoft.com/office/drawing/2016/5/14/chartex" xmlns:mc="http://schemas.openxmlformats.org/markup-compatibility/2006" xmlns:aink="http://schemas.microsoft.com/office/drawing/2016/ink" xmlns:o="urn:schemas-microsoft-com:office:office" xmlns:r="http://schemas.openxmlformats.org/officeDocument/2006/relationships" xmlns:m="http://schemas.openxmlformats.org/officeDocument/2006/math" xmlns:v="urn:schemas-microsoft-com:vml" xmlns:wp14="http://schemas.microsoft.com/office/word/2010/wordprocessingDrawing" xmlns:wp="http://schemas.openxmlformats.org/drawingml/2006/wordprocessingDrawing" xmlns:w10="urn:schemas-microsoft-com:office:word" xmlns:w="http://schemas.openxmlformats.org/wordprocessingml/2006/main" xmlns:w14="http://schemas.microsoft.com/office/word/2010/wordml" xmlns:w15="http://schemas.microsoft.com/office/word/2012/wordml" xmlns:w16se="http://schemas.microsoft.com/office/word/2015/wordml/symex" xmlns:wpg="http://schemas.microsoft.com/office/word/2010/wordprocessingGroup" xmlns:wpi="http://schemas.microsoft.com/office/word/2010/wordprocessingInk" xmlns:wne="http://schemas.microsoft.com/office/word/2006/wordml" xmlns:wps="http://schemas.microsoft.com/office/word/2010/wordprocessingShape" mc:Ignorable="w14 w15 w16se wp14">
   <w:body>
     <w:sdt>
       <w:sdtPr>
@@ -348,9 +348,9 @@
                   </wp:anchor>
                 </w:drawing>
               </mc:Choice>
-              <mc:Fallback xmlns:w16se="http://schemas.microsoft.com/office/word/2015/wordml/symex" xmlns:cx5="http://schemas.microsoft.com/office/drawing/2016/5/11/chartex" xmlns:cx4="http://schemas.microsoft.com/office/drawing/2016/5/10/chartex" xmlns:cx3="http://schemas.microsoft.com/office/drawing/2016/5/9/chartex" xmlns:cx2="http://schemas.microsoft.com/office/drawing/2015/10/21/chartex" xmlns:cx1="http://schemas.microsoft.com/office/drawing/2015/9/8/chartex" xmlns:cx="http://schemas.microsoft.com/office/drawing/2014/chartex">
+              <mc:Fallback>
                 <w:pict>
-                  <v:group id="Groep 125" o:spid="_x0000_s1026" style="position:absolute;left:0;text-align:left;margin-left:0;margin-top:0;width:540pt;height:556.55pt;z-index:-251657216;mso-width-percent:1154;mso-height-percent:670;mso-top-percent:45;mso-position-horizontal:center;mso-position-horizontal-relative:margin;mso-position-vertical-relative:page;mso-width-percent:1154;mso-height-percent:670;mso-top-percent:45;mso-width-relative:margin" coordsize="55613,54044" o:gfxdata="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">
+                  <v:group id="Groep 125" o:spid="_x0000_s1026" style="position:absolute;margin-left:0;margin-top:0;width:540pt;height:556.55pt;z-index:-251657216;mso-width-percent:1154;mso-height-percent:670;mso-top-percent:45;mso-position-horizontal:center;mso-position-horizontal-relative:margin;mso-position-vertical-relative:page;mso-width-percent:1154;mso-height-percent:670;mso-top-percent:45;mso-width-relative:margin" coordsize="55613,54044" o:gfxdata="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">
                     <o:lock v:ext="edit" aspectratio="t"/>
                     <v:shape id="Vrije vorm 10" o:spid="_x0000_s1027" style="position:absolute;width:55575;height:54044;visibility:visible;mso-wrap-style:square;v-text-anchor:bottom" coordsize="720,700" o:spt="100" o:gfxdata="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" adj="-11796480,,5400" path="m,c,644,,644,,644v23,6,62,14,113,21c250,685,476,700,720,644v,-27,,-27,,-27c720,,720,,720,,,,,,,e" fillcolor="#4d5f78 [2994]" stroked="f">
                       <v:fill color2="#2a3442 [2018]" rotate="t" colors="0 #5d6d85;.5 #485972;1 #334258" focus="100%" type="gradient">
@@ -579,13 +579,13 @@
                   </wp:anchor>
                 </w:drawing>
               </mc:Choice>
-              <mc:Fallback xmlns:w16se="http://schemas.microsoft.com/office/word/2015/wordml/symex" xmlns:cx5="http://schemas.microsoft.com/office/drawing/2016/5/11/chartex" xmlns:cx4="http://schemas.microsoft.com/office/drawing/2016/5/10/chartex" xmlns:cx3="http://schemas.microsoft.com/office/drawing/2016/5/9/chartex" xmlns:cx2="http://schemas.microsoft.com/office/drawing/2015/10/21/chartex" xmlns:cx1="http://schemas.microsoft.com/office/drawing/2015/9/8/chartex" xmlns:cx="http://schemas.microsoft.com/office/drawing/2014/chartex">
+              <mc:Fallback>
                 <w:pict>
                   <v:shapetype id="_x0000_t202" coordsize="21600,21600" o:spt="202" path="m,l,21600r21600,l21600,xe">
                     <v:stroke joinstyle="miter"/>
                     <v:path gradientshapeok="t" o:connecttype="rect"/>
                   </v:shapetype>
-                  <v:shape id="Tekstvak 128" o:spid="_x0000_s1029" type="#_x0000_t202" style="position:absolute;left:0;text-align:left;margin-left:0;margin-top:0;width:453pt;height:11.5pt;z-index:251662336;visibility:visible;mso-wrap-style:square;mso-width-percent:1154;mso-height-percent:0;mso-wrap-distance-left:9pt;mso-wrap-distance-top:0;mso-wrap-distance-right:9pt;mso-wrap-distance-bottom:0;mso-position-horizontal:center;mso-position-horizontal-relative:page;mso-position-vertical:bottom;mso-position-vertical-relative:margin;mso-width-percent:1154;mso-height-percent:0;mso-width-relative:margin;mso-height-relative:margin;v-text-anchor:bottom" o:gfxdata="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" filled="f" stroked="f" strokeweight=".5pt">
+                  <v:shape id="Tekstvak 128" o:spid="_x0000_s1029" type="#_x0000_t202" style="position:absolute;margin-left:0;margin-top:0;width:453pt;height:11.5pt;z-index:251662336;visibility:visible;mso-wrap-style:square;mso-width-percent:1154;mso-height-percent:0;mso-wrap-distance-left:9pt;mso-wrap-distance-top:0;mso-wrap-distance-right:9pt;mso-wrap-distance-bottom:0;mso-position-horizontal:center;mso-position-horizontal-relative:page;mso-position-vertical:bottom;mso-position-vertical-relative:margin;mso-width-percent:1154;mso-height-percent:0;mso-width-relative:margin;mso-height-relative:margin;v-text-anchor:bottom" o:gfxdata="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" filled="f" stroked="f" strokeweight=".5pt">
                     <v:textbox style="mso-fit-shape-to-text:t" inset="1in,0,86.4pt,0">
                       <w:txbxContent>
                         <w:p>
@@ -845,9 +845,9 @@
                   </wp:anchor>
                 </w:drawing>
               </mc:Choice>
-              <mc:Fallback xmlns:w16se="http://schemas.microsoft.com/office/word/2015/wordml/symex" xmlns:cx5="http://schemas.microsoft.com/office/drawing/2016/5/11/chartex" xmlns:cx4="http://schemas.microsoft.com/office/drawing/2016/5/10/chartex" xmlns:cx3="http://schemas.microsoft.com/office/drawing/2016/5/9/chartex" xmlns:cx2="http://schemas.microsoft.com/office/drawing/2015/10/21/chartex" xmlns:cx1="http://schemas.microsoft.com/office/drawing/2015/9/8/chartex" xmlns:cx="http://schemas.microsoft.com/office/drawing/2014/chartex">
+              <mc:Fallback>
                 <w:pict>
-                  <v:shape id="Tekstvak 129" o:spid="_x0000_s1030" type="#_x0000_t202" style="position:absolute;left:0;text-align:left;margin-left:0;margin-top:0;width:453pt;height:38.15pt;z-index:251661312;visibility:visible;mso-wrap-style:square;mso-width-percent:1154;mso-height-percent:0;mso-top-percent:790;mso-wrap-distance-left:9pt;mso-wrap-distance-top:0;mso-wrap-distance-right:9pt;mso-wrap-distance-bottom:0;mso-position-horizontal:center;mso-position-horizontal-relative:page;mso-position-vertical-relative:page;mso-width-percent:1154;mso-height-percent:0;mso-top-percent:790;mso-width-relative:margin;mso-height-relative:margin;v-text-anchor:top" o:gfxdata="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" filled="f" stroked="f" strokeweight=".5pt">
+                  <v:shape id="Tekstvak 129" o:spid="_x0000_s1030" type="#_x0000_t202" style="position:absolute;margin-left:0;margin-top:0;width:453pt;height:38.15pt;z-index:251661312;visibility:visible;mso-wrap-style:square;mso-width-percent:1154;mso-height-percent:0;mso-top-percent:790;mso-wrap-distance-left:9pt;mso-wrap-distance-top:0;mso-wrap-distance-right:9pt;mso-wrap-distance-bottom:0;mso-position-horizontal:center;mso-position-horizontal-relative:page;mso-position-vertical-relative:page;mso-width-percent:1154;mso-height-percent:0;mso-top-percent:790;mso-width-relative:margin;mso-height-relative:margin;v-text-anchor:top" o:gfxdata="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" filled="f" stroked="f" strokeweight=".5pt">
                     <v:textbox style="mso-fit-shape-to-text:t" inset="1in,0,86.4pt,0">
                       <w:txbxContent>
                         <w:sdt>
@@ -1065,10 +1065,9 @@
                   </wp:anchor>
                 </w:drawing>
               </mc:Choice>
-              <mc:Fallback xmlns:w16se="http://schemas.microsoft.com/office/word/2015/wordml/symex" xmlns:cx5="http://schemas.microsoft.com/office/drawing/2016/5/11/chartex" xmlns:cx4="http://schemas.microsoft.com/office/drawing/2016/5/10/chartex" xmlns:cx3="http://schemas.microsoft.com/office/drawing/2016/5/9/chartex" xmlns:cx2="http://schemas.microsoft.com/office/drawing/2015/10/21/chartex" xmlns:cx1="http://schemas.microsoft.com/office/drawing/2015/9/8/chartex" xmlns:cx="http://schemas.microsoft.com/office/drawing/2014/chartex">
+              <mc:Fallback>
                 <w:pict>
-                  <v:rect id="Rechthoek 130" o:spid="_x0000_s1031" style="position:absolute;left:0;text-align:left;margin-left:-4.4pt;margin-top:0;width:46.8pt;height:77.75pt;z-index:251660288;visibility:visible;mso-wrap-style:square;mso-width-percent:76;mso-height-percent:98;mso-top-percent:23;mso-wrap-distance-left:9pt;mso-wrap-distance-top:0;mso-wrap-distance-right:9pt;mso-wrap-distance-bottom:0;mso-position-horizontal:right;mso-position-horizontal-relative:margin;mso-position-vertical-relative:page;mso-width-percent:76;mso-height-percent:98;mso-top-percent:23;mso-width-relative:page;mso-height-relative:page;v-text-anchor:bottom" o:gfxdata="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" fillcolor="#5b9bd5 [3204]" stroked="f" strokeweight="1pt">
-                    <v:path arrowok="t"/>
+                  <v:rect id="Rechthoek 130" o:spid="_x0000_s1031" style="position:absolute;margin-left:-4.4pt;margin-top:0;width:46.8pt;height:77.75pt;z-index:251660288;visibility:visible;mso-wrap-style:square;mso-width-percent:76;mso-height-percent:98;mso-top-percent:23;mso-wrap-distance-left:9pt;mso-wrap-distance-top:0;mso-wrap-distance-right:9pt;mso-wrap-distance-bottom:0;mso-position-horizontal:right;mso-position-horizontal-relative:margin;mso-position-vertical-relative:page;mso-width-percent:76;mso-height-percent:98;mso-top-percent:23;mso-width-relative:page;mso-height-relative:page;v-text-anchor:bottom" o:gfxdata="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" fillcolor="#5b9bd5 [3204]" stroked="f" strokeweight="1pt">
                     <o:lock v:ext="edit" aspectratio="t"/>
                     <v:textbox inset="3.6pt,,3.6pt">
                       <w:txbxContent>
@@ -1179,7 +1178,7 @@
           <w:r>
             <w:fldChar w:fldCharType="separate"/>
           </w:r>
-          <w:hyperlink w:anchor="_Toc485046199" w:history="1">
+          <w:hyperlink w:anchor="_Toc485196655" w:history="1">
             <w:r>
               <w:rPr>
                 <w:rStyle w:val="Hyperlink"/>
@@ -1207,7 +1206,7 @@
                 <w:noProof/>
                 <w:webHidden/>
               </w:rPr>
-              <w:instrText xml:space="preserve"> PAGEREF _Toc485046199 \h </w:instrText>
+              <w:instrText xml:space="preserve"> PAGEREF _Toc485196655 \h </w:instrText>
             </w:r>
             <w:r>
               <w:rPr>
@@ -1250,7 +1249,7 @@
               <w:lang w:eastAsia="nl-NL"/>
             </w:rPr>
           </w:pPr>
-          <w:hyperlink w:anchor="_Toc485046200" w:history="1">
+          <w:hyperlink w:anchor="_Toc485196656" w:history="1">
             <w:r>
               <w:rPr>
                 <w:rStyle w:val="Hyperlink"/>
@@ -1279,7 +1278,7 @@
                 <w:noProof/>
                 <w:webHidden/>
               </w:rPr>
-              <w:instrText xml:space="preserve"> PAGEREF _Toc485046200 \h </w:instrText>
+              <w:instrText xml:space="preserve"> PAGEREF _Toc485196656 \h </w:instrText>
             </w:r>
             <w:r>
               <w:rPr>
@@ -1322,7 +1321,7 @@
               <w:lang w:eastAsia="nl-NL"/>
             </w:rPr>
           </w:pPr>
-          <w:hyperlink w:anchor="_Toc485046201" w:history="1">
+          <w:hyperlink w:anchor="_Toc485196657" w:history="1">
             <w:r>
               <w:rPr>
                 <w:rStyle w:val="Hyperlink"/>
@@ -1351,7 +1350,7 @@
                 <w:noProof/>
                 <w:webHidden/>
               </w:rPr>
-              <w:instrText xml:space="preserve"> PAGEREF _Toc485046201 \h </w:instrText>
+              <w:instrText xml:space="preserve"> PAGEREF _Toc485196657 \h </w:instrText>
             </w:r>
             <w:r>
               <w:rPr>
@@ -1394,7 +1393,7 @@
               <w:lang w:eastAsia="nl-NL"/>
             </w:rPr>
           </w:pPr>
-          <w:hyperlink w:anchor="_Toc485046202" w:history="1">
+          <w:hyperlink w:anchor="_Toc485196658" w:history="1">
             <w:r>
               <w:rPr>
                 <w:rStyle w:val="Hyperlink"/>
@@ -1423,7 +1422,7 @@
                 <w:noProof/>
                 <w:webHidden/>
               </w:rPr>
-              <w:instrText xml:space="preserve"> PAGEREF _Toc485046202 \h </w:instrText>
+              <w:instrText xml:space="preserve"> PAGEREF _Toc485196658 \h </w:instrText>
             </w:r>
             <w:r>
               <w:rPr>
@@ -1466,7 +1465,7 @@
               <w:lang w:eastAsia="nl-NL"/>
             </w:rPr>
           </w:pPr>
-          <w:hyperlink w:anchor="_Toc485046203" w:history="1">
+          <w:hyperlink w:anchor="_Toc485196659" w:history="1">
             <w:r>
               <w:rPr>
                 <w:rStyle w:val="Hyperlink"/>
@@ -1494,7 +1493,7 @@
                 <w:noProof/>
                 <w:webHidden/>
               </w:rPr>
-              <w:instrText xml:space="preserve"> PAGEREF _Toc485046203 \h </w:instrText>
+              <w:instrText xml:space="preserve"> PAGEREF _Toc485196659 \h </w:instrText>
             </w:r>
             <w:r>
               <w:rPr>
@@ -1526,6 +1525,77 @@
           </w:hyperlink>
         </w:p>
         <w:p>
+          <w:pPr>
+            <w:pStyle w:val="Inhopg1"/>
+            <w:tabs>
+              <w:tab w:val="right" w:leader="dot" w:pos="9062"/>
+            </w:tabs>
+            <w:rPr>
+              <w:rFonts w:eastAsiaTheme="minorEastAsia"/>
+              <w:noProof/>
+              <w:lang w:eastAsia="nl-NL"/>
+            </w:rPr>
+          </w:pPr>
+          <w:hyperlink w:anchor="_Toc485196660" w:history="1">
+            <w:r>
+              <w:rPr>
+                <w:rStyle w:val="Hyperlink"/>
+                <w:rFonts w:ascii="Arial" w:hAnsi="Arial" w:cs="Arial"/>
+                <w:noProof/>
+              </w:rPr>
+              <w:t>In het kort</w:t>
+            </w:r>
+            <w:r>
+              <w:rPr>
+                <w:noProof/>
+                <w:webHidden/>
+              </w:rPr>
+              <w:tab/>
+            </w:r>
+            <w:r>
+              <w:rPr>
+                <w:noProof/>
+                <w:webHidden/>
+              </w:rPr>
+              <w:fldChar w:fldCharType="begin"/>
+            </w:r>
+            <w:r>
+              <w:rPr>
+                <w:noProof/>
+                <w:webHidden/>
+              </w:rPr>
+              <w:instrText xml:space="preserve"> PAGEREF _Toc485196660 \h </w:instrText>
+            </w:r>
+            <w:r>
+              <w:rPr>
+                <w:noProof/>
+                <w:webHidden/>
+              </w:rPr>
+            </w:r>
+            <w:r>
+              <w:rPr>
+                <w:noProof/>
+                <w:webHidden/>
+              </w:rPr>
+              <w:fldChar w:fldCharType="separate"/>
+            </w:r>
+            <w:r>
+              <w:rPr>
+                <w:noProof/>
+                <w:webHidden/>
+              </w:rPr>
+              <w:t>4</w:t>
+            </w:r>
+            <w:r>
+              <w:rPr>
+                <w:noProof/>
+                <w:webHidden/>
+              </w:rPr>
+              <w:fldChar w:fldCharType="end"/>
+            </w:r>
+          </w:hyperlink>
+        </w:p>
+        <w:p>
           <w:r>
             <w:rPr>
               <w:b/>
@@ -1545,6 +1615,8 @@
           <w:szCs w:val="32"/>
         </w:rPr>
       </w:pPr>
+      <w:bookmarkStart w:id="1" w:name="_GoBack"/>
+      <w:bookmarkEnd w:id="1"/>
     </w:p>
     <w:p>
       <w:pPr>
@@ -1585,7 +1657,7 @@
           <w:rFonts w:ascii="Arial" w:hAnsi="Arial" w:cs="Arial"/>
         </w:rPr>
       </w:pPr>
-      <w:bookmarkStart w:id="1" w:name="_Toc485046199"/>
+      <w:bookmarkStart w:id="2" w:name="_Toc485196655"/>
       <w:r>
         <w:rPr>
           <w:rFonts w:ascii="Arial" w:hAnsi="Arial" w:cs="Arial"/>
@@ -1594,7 +1666,7 @@
         <w:t>Titelvervolgblad</w:t>
       </w:r>
       <w:bookmarkEnd w:id="0"/>
-      <w:bookmarkEnd w:id="1"/>
+      <w:bookmarkEnd w:id="2"/>
     </w:p>
     <w:p/>
     <w:p>
@@ -1803,8 +1875,9 @@
           <w:szCs w:val="24"/>
           <w:lang w:val="en-US"/>
         </w:rPr>
-        <w:t xml:space="preserve">E-mail adressen </w:t>
-      </w:r>
+        <w:t xml:space="preserve">E-mail </w:t>
+      </w:r>
+      <w:proofErr w:type="spellStart"/>
       <w:r>
         <w:rPr>
           <w:rFonts w:ascii="Arial" w:hAnsi="Arial" w:cs="Arial"/>
@@ -1812,8 +1885,9 @@
           <w:szCs w:val="24"/>
           <w:lang w:val="en-US"/>
         </w:rPr>
-        <w:tab/>
-      </w:r>
+        <w:t>adressen</w:t>
+      </w:r>
+      <w:proofErr w:type="spellEnd"/>
       <w:r>
         <w:rPr>
           <w:rFonts w:ascii="Arial" w:hAnsi="Arial" w:cs="Arial"/>
@@ -1821,7 +1895,7 @@
           <w:szCs w:val="24"/>
           <w:lang w:val="en-US"/>
         </w:rPr>
-        <w:tab/>
+        <w:t xml:space="preserve"> </w:t>
       </w:r>
       <w:r>
         <w:rPr>
@@ -1840,9 +1914,27 @@
           <w:lang w:val="en-US"/>
         </w:rPr>
         <w:tab/>
+      </w:r>
+      <w:r>
+        <w:rPr>
+          <w:rFonts w:ascii="Arial" w:hAnsi="Arial" w:cs="Arial"/>
+          <w:sz w:val="24"/>
+          <w:szCs w:val="24"/>
+          <w:lang w:val="en-US"/>
+        </w:rPr>
+        <w:tab/>
+      </w:r>
+      <w:r>
+        <w:rPr>
+          <w:rFonts w:ascii="Arial" w:hAnsi="Arial" w:cs="Arial"/>
+          <w:sz w:val="24"/>
+          <w:szCs w:val="24"/>
+          <w:lang w:val="en-US"/>
+        </w:rPr>
+        <w:tab/>
         <w:t xml:space="preserve">: </w:t>
       </w:r>
-      <w:hyperlink r:id="rId8" w:history="1">
+      <w:hyperlink r:id="rId9" w:history="1">
         <w:r>
           <w:rPr>
             <w:rStyle w:val="Hyperlink"/>
@@ -1994,6 +2086,7 @@
           <w:lang w:val="en-US"/>
         </w:rPr>
       </w:pPr>
+      <w:proofErr w:type="spellStart"/>
       <w:r>
         <w:rPr>
           <w:rFonts w:ascii="Arial" w:hAnsi="Arial" w:cs="Arial"/>
@@ -2003,6 +2096,7 @@
         </w:rPr>
         <w:t>Groep</w:t>
       </w:r>
+      <w:proofErr w:type="spellEnd"/>
       <w:r>
         <w:rPr>
           <w:rFonts w:ascii="Arial" w:hAnsi="Arial" w:cs="Arial"/>
@@ -2076,8 +2170,19 @@
           <w:szCs w:val="24"/>
           <w:lang w:val="en-US"/>
         </w:rPr>
-        <w:t>OV-nummers</w:t>
-      </w:r>
+        <w:t>OV-</w:t>
+      </w:r>
+      <w:proofErr w:type="spellStart"/>
+      <w:r>
+        <w:rPr>
+          <w:rFonts w:ascii="Arial" w:hAnsi="Arial" w:cs="Arial"/>
+          <w:sz w:val="24"/>
+          <w:szCs w:val="24"/>
+          <w:lang w:val="en-US"/>
+        </w:rPr>
+        <w:t>nummers</w:t>
+      </w:r>
+      <w:proofErr w:type="spellEnd"/>
       <w:r>
         <w:rPr>
           <w:rFonts w:ascii="Arial" w:hAnsi="Arial" w:cs="Arial"/>
@@ -2296,7 +2401,7 @@
                     </pic:cNvPicPr>
                   </pic:nvPicPr>
                   <pic:blipFill rotWithShape="1">
-                    <a:blip r:embed="rId9">
+                    <a:blip r:embed="rId10">
                       <a:extLst>
                         <a:ext uri="{28A0092B-C50C-407E-A947-70E740481C1C}">
                           <a14:useLocalDpi xmlns:a14="http://schemas.microsoft.com/office/drawing/2010/main" val="0"/>
@@ -2369,7 +2474,7 @@
                     </pic:cNvPicPr>
                   </pic:nvPicPr>
                   <pic:blipFill>
-                    <a:blip r:embed="rId10" cstate="print">
+                    <a:blip r:embed="rId11" cstate="print">
                       <a:extLst>
                         <a:ext uri="{28A0092B-C50C-407E-A947-70E740481C1C}">
                           <a14:useLocalDpi xmlns:a14="http://schemas.microsoft.com/office/drawing/2010/main" val="0"/>
@@ -2506,14 +2611,34 @@
         <w:tab/>
         <w:t xml:space="preserve">: </w:t>
       </w:r>
-      <w:r>
-        <w:rPr>
-          <w:rFonts w:ascii="Arial" w:hAnsi="Arial" w:cs="Arial"/>
-          <w:sz w:val="24"/>
-          <w:szCs w:val="24"/>
-        </w:rPr>
-        <w:t>Humpie Dumpie</w:t>
-      </w:r>
+      <w:proofErr w:type="spellStart"/>
+      <w:r>
+        <w:rPr>
+          <w:rFonts w:ascii="Arial" w:hAnsi="Arial" w:cs="Arial"/>
+          <w:sz w:val="24"/>
+          <w:szCs w:val="24"/>
+        </w:rPr>
+        <w:t>Humpie</w:t>
+      </w:r>
+      <w:proofErr w:type="spellEnd"/>
+      <w:r>
+        <w:rPr>
+          <w:rFonts w:ascii="Arial" w:hAnsi="Arial" w:cs="Arial"/>
+          <w:sz w:val="24"/>
+          <w:szCs w:val="24"/>
+        </w:rPr>
+        <w:t xml:space="preserve"> </w:t>
+      </w:r>
+      <w:proofErr w:type="spellStart"/>
+      <w:r>
+        <w:rPr>
+          <w:rFonts w:ascii="Arial" w:hAnsi="Arial" w:cs="Arial"/>
+          <w:sz w:val="24"/>
+          <w:szCs w:val="24"/>
+        </w:rPr>
+        <w:t>Dumpie</w:t>
+      </w:r>
+      <w:proofErr w:type="spellEnd"/>
     </w:p>
     <w:p>
       <w:pPr>
@@ -2555,7 +2680,25 @@
           <w:sz w:val="24"/>
           <w:szCs w:val="24"/>
         </w:rPr>
-        <w:t>Pastoor Doenstraat 5</w:t>
+        <w:t xml:space="preserve">Pastoor </w:t>
+      </w:r>
+      <w:proofErr w:type="spellStart"/>
+      <w:r>
+        <w:rPr>
+          <w:rFonts w:ascii="Arial" w:hAnsi="Arial" w:cs="Arial"/>
+          <w:sz w:val="24"/>
+          <w:szCs w:val="24"/>
+        </w:rPr>
+        <w:t>Doenstraat</w:t>
+      </w:r>
+      <w:proofErr w:type="spellEnd"/>
+      <w:r>
+        <w:rPr>
+          <w:rFonts w:ascii="Arial" w:hAnsi="Arial" w:cs="Arial"/>
+          <w:sz w:val="24"/>
+          <w:szCs w:val="24"/>
+        </w:rPr>
+        <w:t xml:space="preserve"> 5</w:t>
       </w:r>
     </w:p>
     <w:p>
@@ -2713,7 +2856,6 @@
           <w:szCs w:val="24"/>
         </w:rPr>
       </w:pPr>
-      <w:bookmarkStart w:id="2" w:name="_GoBack"/>
       <w:r>
         <w:rPr>
           <w:noProof/>
@@ -2740,7 +2882,7 @@
                     <pic:cNvPicPr/>
                   </pic:nvPicPr>
                   <pic:blipFill>
-                    <a:blip r:embed="rId11">
+                    <a:blip r:embed="rId12">
                       <a:extLst>
                         <a:ext uri="{28A0092B-C50C-407E-A947-70E740481C1C}">
                           <a14:useLocalDpi xmlns:a14="http://schemas.microsoft.com/office/drawing/2010/main" val="0"/>
@@ -2768,7 +2910,6 @@
           </wp:anchor>
         </w:drawing>
       </w:r>
-      <w:bookmarkEnd w:id="2"/>
     </w:p>
     <w:p>
       <w:pPr>
@@ -2842,7 +2983,7 @@
           <w:lang w:eastAsia="nl-NL"/>
         </w:rPr>
       </w:pPr>
-      <w:bookmarkStart w:id="3" w:name="_Toc485046200"/>
+      <w:bookmarkStart w:id="3" w:name="_Toc485196656"/>
       <w:r>
         <w:rPr>
           <w:rFonts w:ascii="Arial" w:eastAsia="Times New Roman" w:hAnsi="Arial" w:cs="Arial"/>
@@ -2875,43 +3016,113 @@
           <w:sz w:val="24"/>
           <w:szCs w:val="24"/>
         </w:rPr>
-        <w:t>Om de applicatie te installeren op de telefoon moet er eerst een apk gemaakt worden die gesigned is. Dit betekend dat de applicatie beveiligd is met een wachtwoord. Dit is ook verplicht om te doen als je de app naar de Google Play store wil uploaden.</w:t>
-      </w:r>
-    </w:p>
-    <w:p>
-      <w:pPr>
-        <w:pStyle w:val="Geenafstand"/>
-        <w:rPr>
-          <w:rFonts w:ascii="Arial" w:hAnsi="Arial" w:cs="Arial"/>
-          <w:sz w:val="24"/>
-          <w:szCs w:val="24"/>
-        </w:rPr>
-      </w:pPr>
-      <w:r>
-        <w:rPr>
-          <w:rFonts w:ascii="Arial" w:hAnsi="Arial" w:cs="Arial"/>
-          <w:sz w:val="24"/>
-          <w:szCs w:val="24"/>
-        </w:rPr>
-        <w:t>In dit geval is dat niet nodig omdat dat extra geld kost voor een developers account.</w:t>
-      </w:r>
-    </w:p>
-    <w:p>
-      <w:pPr>
-        <w:pStyle w:val="Geenafstand"/>
-        <w:rPr>
-          <w:rFonts w:ascii="Arial" w:hAnsi="Arial" w:cs="Arial"/>
-          <w:sz w:val="24"/>
-          <w:szCs w:val="24"/>
-        </w:rPr>
-      </w:pPr>
-      <w:r>
-        <w:rPr>
-          <w:rFonts w:ascii="Arial" w:hAnsi="Arial" w:cs="Arial"/>
-          <w:sz w:val="24"/>
-          <w:szCs w:val="24"/>
-        </w:rPr>
-        <w:t>Als de app gesigned is heb je een officiële versie van je app die gebruikt wordt in de productie omgeving.</w:t>
+        <w:t xml:space="preserve">Om de applicatie te installeren op de telefoon moet er eerst een apk gemaakt worden die </w:t>
+      </w:r>
+      <w:proofErr w:type="spellStart"/>
+      <w:r>
+        <w:rPr>
+          <w:rFonts w:ascii="Arial" w:hAnsi="Arial" w:cs="Arial"/>
+          <w:sz w:val="24"/>
+          <w:szCs w:val="24"/>
+        </w:rPr>
+        <w:t>gesigned</w:t>
+      </w:r>
+      <w:proofErr w:type="spellEnd"/>
+      <w:r>
+        <w:rPr>
+          <w:rFonts w:ascii="Arial" w:hAnsi="Arial" w:cs="Arial"/>
+          <w:sz w:val="24"/>
+          <w:szCs w:val="24"/>
+        </w:rPr>
+        <w:t xml:space="preserve"> is. Dit betekend dat de applicatie beveiligd is met een wachtwoord. Dit is ook verplicht om te doen als je de app naar de Google Play store wil uploaden.</w:t>
+      </w:r>
+    </w:p>
+    <w:p>
+      <w:pPr>
+        <w:pStyle w:val="Geenafstand"/>
+        <w:rPr>
+          <w:rFonts w:ascii="Arial" w:hAnsi="Arial" w:cs="Arial"/>
+          <w:sz w:val="24"/>
+          <w:szCs w:val="24"/>
+        </w:rPr>
+      </w:pPr>
+      <w:r>
+        <w:rPr>
+          <w:rFonts w:ascii="Arial" w:hAnsi="Arial" w:cs="Arial"/>
+          <w:sz w:val="24"/>
+          <w:szCs w:val="24"/>
+        </w:rPr>
+        <w:t xml:space="preserve">In dit geval is dat niet nodig omdat dat extra geld kost voor een </w:t>
+      </w:r>
+      <w:proofErr w:type="spellStart"/>
+      <w:r>
+        <w:rPr>
+          <w:rFonts w:ascii="Arial" w:hAnsi="Arial" w:cs="Arial"/>
+          <w:sz w:val="24"/>
+          <w:szCs w:val="24"/>
+        </w:rPr>
+        <w:t>developers</w:t>
+      </w:r>
+      <w:proofErr w:type="spellEnd"/>
+      <w:r>
+        <w:rPr>
+          <w:rFonts w:ascii="Arial" w:hAnsi="Arial" w:cs="Arial"/>
+          <w:sz w:val="24"/>
+          <w:szCs w:val="24"/>
+        </w:rPr>
+        <w:t xml:space="preserve"> account.</w:t>
+      </w:r>
+      <w:r>
+        <w:rPr>
+          <w:rFonts w:ascii="Arial" w:hAnsi="Arial" w:cs="Arial"/>
+          <w:sz w:val="24"/>
+          <w:szCs w:val="24"/>
+        </w:rPr>
+        <w:t xml:space="preserve"> Ook willen ze dit niet om dat de app alleen gebruikt wordt binnen het bedrijf zelf. Andere mensen erbuiten hebben de app niet nodig. De ouders krijgen een download link en inloggegevens van de leidsters als een kind naar hun kinderdagverblijf gaat.</w:t>
+      </w:r>
+    </w:p>
+    <w:p>
+      <w:pPr>
+        <w:pStyle w:val="Geenafstand"/>
+        <w:rPr>
+          <w:rFonts w:ascii="Arial" w:hAnsi="Arial" w:cs="Arial"/>
+          <w:sz w:val="24"/>
+          <w:szCs w:val="24"/>
+        </w:rPr>
+      </w:pPr>
+      <w:r>
+        <w:rPr>
+          <w:rFonts w:ascii="Arial" w:hAnsi="Arial" w:cs="Arial"/>
+          <w:sz w:val="24"/>
+          <w:szCs w:val="24"/>
+        </w:rPr>
+        <w:t xml:space="preserve">Als de app </w:t>
+      </w:r>
+      <w:proofErr w:type="spellStart"/>
+      <w:r>
+        <w:rPr>
+          <w:rFonts w:ascii="Arial" w:hAnsi="Arial" w:cs="Arial"/>
+          <w:sz w:val="24"/>
+          <w:szCs w:val="24"/>
+        </w:rPr>
+        <w:t>gesigned</w:t>
+      </w:r>
+      <w:proofErr w:type="spellEnd"/>
+      <w:r>
+        <w:rPr>
+          <w:rFonts w:ascii="Arial" w:hAnsi="Arial" w:cs="Arial"/>
+          <w:sz w:val="24"/>
+          <w:szCs w:val="24"/>
+        </w:rPr>
+        <w:t xml:space="preserve"> is heb je een officiële versie van je app die gebruikt wordt in de productie omgeving.</w:t>
+      </w:r>
+      <w:r>
+        <w:rPr>
+          <w:rFonts w:ascii="Arial" w:hAnsi="Arial" w:cs="Arial"/>
+          <w:sz w:val="24"/>
+          <w:szCs w:val="24"/>
+        </w:rPr>
+        <w:t xml:space="preserve"> </w:t>
       </w:r>
     </w:p>
     <w:p>
@@ -2934,7 +3145,7 @@
         </w:rPr>
       </w:pPr>
       <w:bookmarkStart w:id="4" w:name="_Toc485045384"/>
-      <w:bookmarkStart w:id="5" w:name="_Toc485046201"/>
+      <w:bookmarkStart w:id="5" w:name="_Toc485196657"/>
       <w:r>
         <w:rPr>
           <w:rFonts w:ascii="Arial" w:hAnsi="Arial" w:cs="Arial"/>
@@ -3000,6 +3211,24 @@
           <w:szCs w:val="24"/>
         </w:rPr>
       </w:pPr>
+      <w:r>
+        <w:rPr>
+          <w:rFonts w:ascii="Arial" w:hAnsi="Arial" w:cs="Arial"/>
+          <w:sz w:val="24"/>
+          <w:szCs w:val="24"/>
+        </w:rPr>
+        <w:t>Dit kunnen de leidsters doen nadat het kind is ingeschreven. Dan kunnen ze ook meteen de inloggegevens van de ouders erbij mee sturen.</w:t>
+      </w:r>
+    </w:p>
+    <w:p>
+      <w:pPr>
+        <w:pStyle w:val="Geenafstand"/>
+        <w:rPr>
+          <w:rFonts w:ascii="Arial" w:hAnsi="Arial" w:cs="Arial"/>
+          <w:sz w:val="24"/>
+          <w:szCs w:val="24"/>
+        </w:rPr>
+      </w:pPr>
     </w:p>
     <w:p>
       <w:pPr>
@@ -3011,7 +3240,7 @@
         </w:rPr>
       </w:pPr>
       <w:bookmarkStart w:id="6" w:name="_Toc485045385"/>
-      <w:bookmarkStart w:id="7" w:name="_Toc485046202"/>
+      <w:bookmarkStart w:id="7" w:name="_Toc485196658"/>
       <w:r>
         <w:rPr>
           <w:rFonts w:ascii="Arial" w:hAnsi="Arial" w:cs="Arial"/>
@@ -3049,6 +3278,14 @@
         </w:rPr>
         <w:t>Omdat de app niet in de Google Play store wordt gezet maar gedownload kan worden via een externe website moet je telefoon configureren voor het installeren van apps uit onbekende bronnen. Dit is nodig omdat de app niet in de Google Play store staat. Dus als je een app wilt installeren via de apk moet je dat in je instellingen aanzetten.</w:t>
       </w:r>
+      <w:r>
+        <w:rPr>
+          <w:rFonts w:ascii="Arial" w:hAnsi="Arial" w:cs="Arial"/>
+          <w:sz w:val="24"/>
+          <w:szCs w:val="24"/>
+        </w:rPr>
+        <w:t xml:space="preserve"> Hierdoor kan je apps installeren die niet in de Google Play store staan.</w:t>
+      </w:r>
     </w:p>
     <w:p>
       <w:pPr>
@@ -3069,7 +3306,7 @@
         </w:rPr>
       </w:pPr>
       <w:bookmarkStart w:id="8" w:name="_Toc485045386"/>
-      <w:bookmarkStart w:id="9" w:name="_Toc485046203"/>
+      <w:bookmarkStart w:id="9" w:name="_Toc485196659"/>
       <w:r>
         <w:rPr>
           <w:rFonts w:ascii="Arial" w:hAnsi="Arial" w:cs="Arial"/>
@@ -3107,8 +3344,247 @@
         <w:t>Om de app te installeren moet je de apk downloaden van de website waar de apk geüpload is. Zodra die gedownload moet je naar je downloads gaan en de apk aandrukken. Als het goed is kan je nu de installatie volgen om de app te installeren. Als dit niet zo is dan ben je waarschijnlijk vergeten om het installeren van apps uit onbekende bronnen aan te zeten.</w:t>
       </w:r>
     </w:p>
+    <w:p>
+      <w:pPr>
+        <w:rPr>
+          <w:rFonts w:ascii="Arial" w:eastAsiaTheme="minorEastAsia" w:hAnsi="Arial" w:cs="Arial"/>
+          <w:sz w:val="24"/>
+          <w:szCs w:val="24"/>
+          <w:lang w:eastAsia="nl-NL"/>
+        </w:rPr>
+      </w:pPr>
+      <w:r>
+        <w:rPr>
+          <w:rFonts w:ascii="Arial" w:hAnsi="Arial" w:cs="Arial"/>
+          <w:sz w:val="24"/>
+          <w:szCs w:val="24"/>
+        </w:rPr>
+        <w:br w:type="page"/>
+      </w:r>
+    </w:p>
+    <w:p>
+      <w:pPr>
+        <w:pStyle w:val="Kop1"/>
+        <w:jc w:val="center"/>
+        <w:rPr>
+          <w:rFonts w:ascii="Arial" w:hAnsi="Arial" w:cs="Arial"/>
+        </w:rPr>
+      </w:pPr>
+      <w:bookmarkStart w:id="10" w:name="_Toc485196660"/>
+      <w:r>
+        <w:rPr>
+          <w:rFonts w:ascii="Arial" w:hAnsi="Arial" w:cs="Arial"/>
+        </w:rPr>
+        <w:lastRenderedPageBreak/>
+        <w:t>In het kort</w:t>
+      </w:r>
+      <w:bookmarkEnd w:id="10"/>
+    </w:p>
+    <w:p/>
+    <w:p>
+      <w:pPr>
+        <w:pStyle w:val="Geenafstand"/>
+        <w:rPr>
+          <w:rFonts w:ascii="Arial" w:hAnsi="Arial" w:cs="Arial"/>
+          <w:sz w:val="24"/>
+          <w:szCs w:val="24"/>
+        </w:rPr>
+      </w:pPr>
+      <w:r>
+        <w:rPr>
+          <w:rFonts w:ascii="Arial" w:hAnsi="Arial" w:cs="Arial"/>
+          <w:sz w:val="24"/>
+          <w:szCs w:val="24"/>
+        </w:rPr>
+        <w:t>Om de app te implementeren moeten dus de volgende stappen uitgevoerd worden:</w:t>
+      </w:r>
+    </w:p>
+    <w:p>
+      <w:pPr>
+        <w:pStyle w:val="Geenafstand"/>
+        <w:rPr>
+          <w:rFonts w:ascii="Arial" w:hAnsi="Arial" w:cs="Arial"/>
+          <w:sz w:val="24"/>
+          <w:szCs w:val="24"/>
+        </w:rPr>
+      </w:pPr>
+    </w:p>
+    <w:p>
+      <w:pPr>
+        <w:pStyle w:val="Geenafstand"/>
+        <w:numPr>
+          <w:ilvl w:val="0"/>
+          <w:numId w:val="1"/>
+        </w:numPr>
+        <w:rPr>
+          <w:rFonts w:ascii="Arial" w:hAnsi="Arial" w:cs="Arial"/>
+          <w:sz w:val="24"/>
+          <w:szCs w:val="24"/>
+        </w:rPr>
+      </w:pPr>
+      <w:r>
+        <w:rPr>
+          <w:rFonts w:ascii="Arial" w:hAnsi="Arial" w:cs="Arial"/>
+          <w:sz w:val="24"/>
+          <w:szCs w:val="24"/>
+        </w:rPr>
+        <w:t xml:space="preserve">De app moet </w:t>
+      </w:r>
+      <w:proofErr w:type="spellStart"/>
+      <w:r>
+        <w:rPr>
+          <w:rFonts w:ascii="Arial" w:hAnsi="Arial" w:cs="Arial"/>
+          <w:sz w:val="24"/>
+          <w:szCs w:val="24"/>
+        </w:rPr>
+        <w:t>gesigned</w:t>
+      </w:r>
+      <w:proofErr w:type="spellEnd"/>
+      <w:r>
+        <w:rPr>
+          <w:rFonts w:ascii="Arial" w:hAnsi="Arial" w:cs="Arial"/>
+          <w:sz w:val="24"/>
+          <w:szCs w:val="24"/>
+        </w:rPr>
+        <w:t xml:space="preserve"> worden om een officiële versie van de app te maken</w:t>
+      </w:r>
+    </w:p>
+    <w:p>
+      <w:pPr>
+        <w:pStyle w:val="Geenafstand"/>
+        <w:ind w:left="720"/>
+        <w:rPr>
+          <w:rFonts w:ascii="Arial" w:hAnsi="Arial" w:cs="Arial"/>
+          <w:sz w:val="24"/>
+          <w:szCs w:val="24"/>
+        </w:rPr>
+      </w:pPr>
+    </w:p>
+    <w:p>
+      <w:pPr>
+        <w:pStyle w:val="Geenafstand"/>
+        <w:numPr>
+          <w:ilvl w:val="0"/>
+          <w:numId w:val="1"/>
+        </w:numPr>
+        <w:rPr>
+          <w:rFonts w:ascii="Arial" w:hAnsi="Arial" w:cs="Arial"/>
+          <w:sz w:val="24"/>
+          <w:szCs w:val="24"/>
+        </w:rPr>
+      </w:pPr>
+      <w:r>
+        <w:rPr>
+          <w:rFonts w:ascii="Arial" w:hAnsi="Arial" w:cs="Arial"/>
+          <w:sz w:val="24"/>
+          <w:szCs w:val="24"/>
+        </w:rPr>
+        <w:t xml:space="preserve">De app moet geüpload worden naar een externe website waar hij te </w:t>
+      </w:r>
+    </w:p>
+    <w:p>
+      <w:pPr>
+        <w:pStyle w:val="Geenafstand"/>
+        <w:ind w:left="720"/>
+        <w:rPr>
+          <w:rFonts w:ascii="Arial" w:hAnsi="Arial" w:cs="Arial"/>
+          <w:sz w:val="24"/>
+          <w:szCs w:val="24"/>
+        </w:rPr>
+      </w:pPr>
+      <w:r>
+        <w:rPr>
+          <w:rFonts w:ascii="Arial" w:hAnsi="Arial" w:cs="Arial"/>
+          <w:sz w:val="24"/>
+          <w:szCs w:val="24"/>
+        </w:rPr>
+        <w:t>downloaden is.</w:t>
+      </w:r>
+    </w:p>
+    <w:p>
+      <w:pPr>
+        <w:pStyle w:val="Geenafstand"/>
+        <w:ind w:left="720"/>
+        <w:rPr>
+          <w:rFonts w:ascii="Arial" w:hAnsi="Arial" w:cs="Arial"/>
+          <w:sz w:val="24"/>
+          <w:szCs w:val="24"/>
+        </w:rPr>
+      </w:pPr>
+    </w:p>
+    <w:p>
+      <w:pPr>
+        <w:pStyle w:val="Geenafstand"/>
+        <w:numPr>
+          <w:ilvl w:val="0"/>
+          <w:numId w:val="1"/>
+        </w:numPr>
+        <w:rPr>
+          <w:rFonts w:ascii="Arial" w:hAnsi="Arial" w:cs="Arial"/>
+          <w:sz w:val="24"/>
+          <w:szCs w:val="24"/>
+        </w:rPr>
+      </w:pPr>
+      <w:r>
+        <w:rPr>
+          <w:rFonts w:ascii="Arial" w:hAnsi="Arial" w:cs="Arial"/>
+          <w:sz w:val="24"/>
+          <w:szCs w:val="24"/>
+        </w:rPr>
+        <w:t xml:space="preserve">Bij de telefoon moet de instelling </w:t>
+      </w:r>
+      <w:r>
+        <w:rPr>
+          <w:rFonts w:ascii="Arial" w:hAnsi="Arial" w:cs="Arial"/>
+          <w:sz w:val="24"/>
+          <w:szCs w:val="24"/>
+        </w:rPr>
+        <w:t>installeren van apps uit onbekende bronnen</w:t>
+      </w:r>
+      <w:r>
+        <w:rPr>
+          <w:rFonts w:ascii="Arial" w:hAnsi="Arial" w:cs="Arial"/>
+          <w:sz w:val="24"/>
+          <w:szCs w:val="24"/>
+        </w:rPr>
+        <w:t xml:space="preserve"> aangezet worden.</w:t>
+      </w:r>
+    </w:p>
+    <w:p>
+      <w:pPr>
+        <w:pStyle w:val="Geenafstand"/>
+        <w:ind w:left="720"/>
+        <w:rPr>
+          <w:rFonts w:ascii="Arial" w:hAnsi="Arial" w:cs="Arial"/>
+          <w:sz w:val="24"/>
+          <w:szCs w:val="24"/>
+        </w:rPr>
+      </w:pPr>
+    </w:p>
+    <w:p>
+      <w:pPr>
+        <w:pStyle w:val="Geenafstand"/>
+        <w:numPr>
+          <w:ilvl w:val="0"/>
+          <w:numId w:val="1"/>
+        </w:numPr>
+        <w:rPr>
+          <w:rFonts w:ascii="Arial" w:hAnsi="Arial" w:cs="Arial"/>
+          <w:sz w:val="24"/>
+          <w:szCs w:val="24"/>
+        </w:rPr>
+      </w:pPr>
+      <w:r>
+        <w:rPr>
+          <w:rFonts w:ascii="Arial" w:hAnsi="Arial" w:cs="Arial"/>
+          <w:sz w:val="24"/>
+          <w:szCs w:val="24"/>
+        </w:rPr>
+        <w:t>De apk moet gedownload worden van de website en geïnstalleerd worden op de telefoon.</w:t>
+      </w:r>
+    </w:p>
     <w:sectPr>
-      <w:footerReference w:type="default" r:id="rId12"/>
+      <w:footerReference w:type="default" r:id="rId13"/>
       <w:pgSz w:w="11906" w:h="16838"/>
       <w:pgMar w:top="1417" w:right="1417" w:bottom="1417" w:left="1417" w:header="708" w:footer="708" w:gutter="0"/>
       <w:pgNumType w:start="0"/>
@@ -3121,7 +3597,7 @@
 </file>
 
 <file path=word/endnotes.xml><?xml version="1.0" encoding="utf-8"?>
-<w:endnotes xmlns:wpc="http://schemas.microsoft.com/office/word/2010/wordprocessingCanvas" xmlns:mc="http://schemas.openxmlformats.org/markup-compatibility/2006" xmlns:o="urn:schemas-microsoft-com:office:office" xmlns:r="http://schemas.openxmlformats.org/officeDocument/2006/relationships" xmlns:m="http://schemas.openxmlformats.org/officeDocument/2006/math" xmlns:v="urn:schemas-microsoft-com:vml" xmlns:wp14="http://schemas.microsoft.com/office/word/2010/wordprocessingDrawing" xmlns:wp="http://schemas.openxmlformats.org/drawingml/2006/wordprocessingDrawing" xmlns:w10="urn:schemas-microsoft-com:office:word" xmlns:w="http://schemas.openxmlformats.org/wordprocessingml/2006/main" xmlns:w14="http://schemas.microsoft.com/office/word/2010/wordml" xmlns:w15="http://schemas.microsoft.com/office/word/2012/wordml" xmlns:wpg="http://schemas.microsoft.com/office/word/2010/wordprocessingGroup" xmlns:wpi="http://schemas.microsoft.com/office/word/2010/wordprocessingInk" xmlns:wne="http://schemas.microsoft.com/office/word/2006/wordml" xmlns:wps="http://schemas.microsoft.com/office/word/2010/wordprocessingShape" mc:Ignorable="w14 w15 wp14">
+<w:endnotes xmlns:wpc="http://schemas.microsoft.com/office/word/2010/wordprocessingCanvas" xmlns:cx="http://schemas.microsoft.com/office/drawing/2014/chartex" xmlns:cx1="http://schemas.microsoft.com/office/drawing/2015/9/8/chartex" xmlns:cx2="http://schemas.microsoft.com/office/drawing/2015/10/21/chartex" xmlns:cx3="http://schemas.microsoft.com/office/drawing/2016/5/9/chartex" xmlns:cx4="http://schemas.microsoft.com/office/drawing/2016/5/10/chartex" xmlns:cx5="http://schemas.microsoft.com/office/drawing/2016/5/11/chartex" xmlns:cx6="http://schemas.microsoft.com/office/drawing/2016/5/12/chartex" xmlns:cx7="http://schemas.microsoft.com/office/drawing/2016/5/13/chartex" xmlns:cx8="http://schemas.microsoft.com/office/drawing/2016/5/14/chartex" xmlns:mc="http://schemas.openxmlformats.org/markup-compatibility/2006" xmlns:aink="http://schemas.microsoft.com/office/drawing/2016/ink" xmlns:o="urn:schemas-microsoft-com:office:office" xmlns:r="http://schemas.openxmlformats.org/officeDocument/2006/relationships" xmlns:m="http://schemas.openxmlformats.org/officeDocument/2006/math" xmlns:v="urn:schemas-microsoft-com:vml" xmlns:wp14="http://schemas.microsoft.com/office/word/2010/wordprocessingDrawing" xmlns:wp="http://schemas.openxmlformats.org/drawingml/2006/wordprocessingDrawing" xmlns:w10="urn:schemas-microsoft-com:office:word" xmlns:w="http://schemas.openxmlformats.org/wordprocessingml/2006/main" xmlns:w14="http://schemas.microsoft.com/office/word/2010/wordml" xmlns:w15="http://schemas.microsoft.com/office/word/2012/wordml" xmlns:w16se="http://schemas.microsoft.com/office/word/2015/wordml/symex" xmlns:wpg="http://schemas.microsoft.com/office/word/2010/wordprocessingGroup" xmlns:wpi="http://schemas.microsoft.com/office/word/2010/wordprocessingInk" xmlns:wne="http://schemas.microsoft.com/office/word/2006/wordml" xmlns:wps="http://schemas.microsoft.com/office/word/2010/wordprocessingShape" mc:Ignorable="w14 w15 w16se wp14">
   <w:endnote w:type="separator" w:id="-1">
     <w:p>
       <w:pPr>
@@ -3146,7 +3622,7 @@
 </file>
 
 <file path=word/footer1.xml><?xml version="1.0" encoding="utf-8"?>
-<w:ftr xmlns:wpc="http://schemas.microsoft.com/office/word/2010/wordprocessingCanvas" xmlns:mc="http://schemas.openxmlformats.org/markup-compatibility/2006" xmlns:o="urn:schemas-microsoft-com:office:office" xmlns:r="http://schemas.openxmlformats.org/officeDocument/2006/relationships" xmlns:m="http://schemas.openxmlformats.org/officeDocument/2006/math" xmlns:v="urn:schemas-microsoft-com:vml" xmlns:wp14="http://schemas.microsoft.com/office/word/2010/wordprocessingDrawing" xmlns:wp="http://schemas.openxmlformats.org/drawingml/2006/wordprocessingDrawing" xmlns:w10="urn:schemas-microsoft-com:office:word" xmlns:w="http://schemas.openxmlformats.org/wordprocessingml/2006/main" xmlns:w14="http://schemas.microsoft.com/office/word/2010/wordml" xmlns:w15="http://schemas.microsoft.com/office/word/2012/wordml" xmlns:wpg="http://schemas.microsoft.com/office/word/2010/wordprocessingGroup" xmlns:wpi="http://schemas.microsoft.com/office/word/2010/wordprocessingInk" xmlns:wne="http://schemas.microsoft.com/office/word/2006/wordml" xmlns:wps="http://schemas.microsoft.com/office/word/2010/wordprocessingShape" mc:Ignorable="w14 w15 wp14">
+<w:ftr xmlns:wpc="http://schemas.microsoft.com/office/word/2010/wordprocessingCanvas" xmlns:cx="http://schemas.microsoft.com/office/drawing/2014/chartex" xmlns:cx1="http://schemas.microsoft.com/office/drawing/2015/9/8/chartex" xmlns:cx2="http://schemas.microsoft.com/office/drawing/2015/10/21/chartex" xmlns:cx3="http://schemas.microsoft.com/office/drawing/2016/5/9/chartex" xmlns:cx4="http://schemas.microsoft.com/office/drawing/2016/5/10/chartex" xmlns:cx5="http://schemas.microsoft.com/office/drawing/2016/5/11/chartex" xmlns:cx6="http://schemas.microsoft.com/office/drawing/2016/5/12/chartex" xmlns:cx7="http://schemas.microsoft.com/office/drawing/2016/5/13/chartex" xmlns:cx8="http://schemas.microsoft.com/office/drawing/2016/5/14/chartex" xmlns:mc="http://schemas.openxmlformats.org/markup-compatibility/2006" xmlns:aink="http://schemas.microsoft.com/office/drawing/2016/ink" xmlns:o="urn:schemas-microsoft-com:office:office" xmlns:r="http://schemas.openxmlformats.org/officeDocument/2006/relationships" xmlns:m="http://schemas.openxmlformats.org/officeDocument/2006/math" xmlns:v="urn:schemas-microsoft-com:vml" xmlns:wp14="http://schemas.microsoft.com/office/word/2010/wordprocessingDrawing" xmlns:wp="http://schemas.openxmlformats.org/drawingml/2006/wordprocessingDrawing" xmlns:w10="urn:schemas-microsoft-com:office:word" xmlns:w="http://schemas.openxmlformats.org/wordprocessingml/2006/main" xmlns:w14="http://schemas.microsoft.com/office/word/2010/wordml" xmlns:w15="http://schemas.microsoft.com/office/word/2012/wordml" xmlns:w16se="http://schemas.microsoft.com/office/word/2015/wordml/symex" xmlns:wpg="http://schemas.microsoft.com/office/word/2010/wordprocessingGroup" xmlns:wpi="http://schemas.microsoft.com/office/word/2010/wordprocessingInk" xmlns:wne="http://schemas.microsoft.com/office/word/2006/wordml" xmlns:wps="http://schemas.microsoft.com/office/word/2010/wordprocessingShape" mc:Ignorable="w14 w15 w16se wp14">
   <w:sdt>
     <w:sdtPr>
       <w:id w:val="139476884"/>
@@ -3192,7 +3668,7 @@
 </file>
 
 <file path=word/footnotes.xml><?xml version="1.0" encoding="utf-8"?>
-<w:footnotes xmlns:wpc="http://schemas.microsoft.com/office/word/2010/wordprocessingCanvas" xmlns:mc="http://schemas.openxmlformats.org/markup-compatibility/2006" xmlns:o="urn:schemas-microsoft-com:office:office" xmlns:r="http://schemas.openxmlformats.org/officeDocument/2006/relationships" xmlns:m="http://schemas.openxmlformats.org/officeDocument/2006/math" xmlns:v="urn:schemas-microsoft-com:vml" xmlns:wp14="http://schemas.microsoft.com/office/word/2010/wordprocessingDrawing" xmlns:wp="http://schemas.openxmlformats.org/drawingml/2006/wordprocessingDrawing" xmlns:w10="urn:schemas-microsoft-com:office:word" xmlns:w="http://schemas.openxmlformats.org/wordprocessingml/2006/main" xmlns:w14="http://schemas.microsoft.com/office/word/2010/wordml" xmlns:w15="http://schemas.microsoft.com/office/word/2012/wordml" xmlns:wpg="http://schemas.microsoft.com/office/word/2010/wordprocessingGroup" xmlns:wpi="http://schemas.microsoft.com/office/word/2010/wordprocessingInk" xmlns:wne="http://schemas.microsoft.com/office/word/2006/wordml" xmlns:wps="http://schemas.microsoft.com/office/word/2010/wordprocessingShape" mc:Ignorable="w14 w15 wp14">
+<w:footnotes xmlns:wpc="http://schemas.microsoft.com/office/word/2010/wordprocessingCanvas" xmlns:cx="http://schemas.microsoft.com/office/drawing/2014/chartex" xmlns:cx1="http://schemas.microsoft.com/office/drawing/2015/9/8/chartex" xmlns:cx2="http://schemas.microsoft.com/office/drawing/2015/10/21/chartex" xmlns:cx3="http://schemas.microsoft.com/office/drawing/2016/5/9/chartex" xmlns:cx4="http://schemas.microsoft.com/office/drawing/2016/5/10/chartex" xmlns:cx5="http://schemas.microsoft.com/office/drawing/2016/5/11/chartex" xmlns:cx6="http://schemas.microsoft.com/office/drawing/2016/5/12/chartex" xmlns:cx7="http://schemas.microsoft.com/office/drawing/2016/5/13/chartex" xmlns:cx8="http://schemas.microsoft.com/office/drawing/2016/5/14/chartex" xmlns:mc="http://schemas.openxmlformats.org/markup-compatibility/2006" xmlns:aink="http://schemas.microsoft.com/office/drawing/2016/ink" xmlns:o="urn:schemas-microsoft-com:office:office" xmlns:r="http://schemas.openxmlformats.org/officeDocument/2006/relationships" xmlns:m="http://schemas.openxmlformats.org/officeDocument/2006/math" xmlns:v="urn:schemas-microsoft-com:vml" xmlns:wp14="http://schemas.microsoft.com/office/word/2010/wordprocessingDrawing" xmlns:wp="http://schemas.openxmlformats.org/drawingml/2006/wordprocessingDrawing" xmlns:w10="urn:schemas-microsoft-com:office:word" xmlns:w="http://schemas.openxmlformats.org/wordprocessingml/2006/main" xmlns:w14="http://schemas.microsoft.com/office/word/2010/wordml" xmlns:w15="http://schemas.microsoft.com/office/word/2012/wordml" xmlns:w16se="http://schemas.microsoft.com/office/word/2015/wordml/symex" xmlns:wpg="http://schemas.microsoft.com/office/word/2010/wordprocessingGroup" xmlns:wpi="http://schemas.microsoft.com/office/word/2010/wordprocessingInk" xmlns:wne="http://schemas.microsoft.com/office/word/2006/wordml" xmlns:wps="http://schemas.microsoft.com/office/word/2010/wordprocessingShape" mc:Ignorable="w14 w15 w16se wp14">
   <w:footnote w:type="separator" w:id="-1">
     <w:p>
       <w:pPr>
@@ -3216,8 +3692,128 @@
 </w:footnotes>
 </file>
 
+<file path=word/numbering.xml><?xml version="1.0" encoding="utf-8"?>
+<w:numbering xmlns:wpc="http://schemas.microsoft.com/office/word/2010/wordprocessingCanvas" xmlns:cx="http://schemas.microsoft.com/office/drawing/2014/chartex" xmlns:cx1="http://schemas.microsoft.com/office/drawing/2015/9/8/chartex" xmlns:cx2="http://schemas.microsoft.com/office/drawing/2015/10/21/chartex" xmlns:cx3="http://schemas.microsoft.com/office/drawing/2016/5/9/chartex" xmlns:cx4="http://schemas.microsoft.com/office/drawing/2016/5/10/chartex" xmlns:cx5="http://schemas.microsoft.com/office/drawing/2016/5/11/chartex" xmlns:cx6="http://schemas.microsoft.com/office/drawing/2016/5/12/chartex" xmlns:cx7="http://schemas.microsoft.com/office/drawing/2016/5/13/chartex" xmlns:cx8="http://schemas.microsoft.com/office/drawing/2016/5/14/chartex" xmlns:mc="http://schemas.openxmlformats.org/markup-compatibility/2006" xmlns:aink="http://schemas.microsoft.com/office/drawing/2016/ink" xmlns:o="urn:schemas-microsoft-com:office:office" xmlns:r="http://schemas.openxmlformats.org/officeDocument/2006/relationships" xmlns:m="http://schemas.openxmlformats.org/officeDocument/2006/math" xmlns:v="urn:schemas-microsoft-com:vml" xmlns:wp14="http://schemas.microsoft.com/office/word/2010/wordprocessingDrawing" xmlns:wp="http://schemas.openxmlformats.org/drawingml/2006/wordprocessingDrawing" xmlns:w10="urn:schemas-microsoft-com:office:word" xmlns:w="http://schemas.openxmlformats.org/wordprocessingml/2006/main" xmlns:w14="http://schemas.microsoft.com/office/word/2010/wordml" xmlns:w15="http://schemas.microsoft.com/office/word/2012/wordml" xmlns:w16se="http://schemas.microsoft.com/office/word/2015/wordml/symex" xmlns:wpg="http://schemas.microsoft.com/office/word/2010/wordprocessingGroup" xmlns:wpi="http://schemas.microsoft.com/office/word/2010/wordprocessingInk" xmlns:wne="http://schemas.microsoft.com/office/word/2006/wordml" xmlns:wps="http://schemas.microsoft.com/office/word/2010/wordprocessingShape" mc:Ignorable="w14 w15 w16se wp14">
+  <w:abstractNum w:abstractNumId="0" w15:restartNumberingAfterBreak="0">
+    <w:nsid w:val="1A596DE4"/>
+    <w:multiLevelType w:val="hybridMultilevel"/>
+    <w:tmpl w:val="D50E2F9C"/>
+    <w:lvl w:ilvl="0" w:tplc="227426DA">
+      <w:numFmt w:val="bullet"/>
+      <w:lvlText w:val="-"/>
+      <w:lvlJc w:val="left"/>
+      <w:pPr>
+        <w:ind w:left="720" w:hanging="360"/>
+      </w:pPr>
+      <w:rPr>
+        <w:rFonts w:ascii="Arial" w:eastAsiaTheme="minorEastAsia" w:hAnsi="Arial" w:cs="Arial" w:hint="default"/>
+      </w:rPr>
+    </w:lvl>
+    <w:lvl w:ilvl="1" w:tplc="04130003" w:tentative="1">
+      <w:start w:val="1"/>
+      <w:numFmt w:val="bullet"/>
+      <w:lvlText w:val="o"/>
+      <w:lvlJc w:val="left"/>
+      <w:pPr>
+        <w:ind w:left="1440" w:hanging="360"/>
+      </w:pPr>
+      <w:rPr>
+        <w:rFonts w:ascii="Courier New" w:hAnsi="Courier New" w:cs="Courier New" w:hint="default"/>
+      </w:rPr>
+    </w:lvl>
+    <w:lvl w:ilvl="2" w:tplc="04130005" w:tentative="1">
+      <w:start w:val="1"/>
+      <w:numFmt w:val="bullet"/>
+      <w:lvlText w:val=""/>
+      <w:lvlJc w:val="left"/>
+      <w:pPr>
+        <w:ind w:left="2160" w:hanging="360"/>
+      </w:pPr>
+      <w:rPr>
+        <w:rFonts w:ascii="Wingdings" w:hAnsi="Wingdings" w:hint="default"/>
+      </w:rPr>
+    </w:lvl>
+    <w:lvl w:ilvl="3" w:tplc="04130001" w:tentative="1">
+      <w:start w:val="1"/>
+      <w:numFmt w:val="bullet"/>
+      <w:lvlText w:val=""/>
+      <w:lvlJc w:val="left"/>
+      <w:pPr>
+        <w:ind w:left="2880" w:hanging="360"/>
+      </w:pPr>
+      <w:rPr>
+        <w:rFonts w:ascii="Symbol" w:hAnsi="Symbol" w:hint="default"/>
+      </w:rPr>
+    </w:lvl>
+    <w:lvl w:ilvl="4" w:tplc="04130003" w:tentative="1">
+      <w:start w:val="1"/>
+      <w:numFmt w:val="bullet"/>
+      <w:lvlText w:val="o"/>
+      <w:lvlJc w:val="left"/>
+      <w:pPr>
+        <w:ind w:left="3600" w:hanging="360"/>
+      </w:pPr>
+      <w:rPr>
+        <w:rFonts w:ascii="Courier New" w:hAnsi="Courier New" w:cs="Courier New" w:hint="default"/>
+      </w:rPr>
+    </w:lvl>
+    <w:lvl w:ilvl="5" w:tplc="04130005" w:tentative="1">
+      <w:start w:val="1"/>
+      <w:numFmt w:val="bullet"/>
+      <w:lvlText w:val=""/>
+      <w:lvlJc w:val="left"/>
+      <w:pPr>
+        <w:ind w:left="4320" w:hanging="360"/>
+      </w:pPr>
+      <w:rPr>
+        <w:rFonts w:ascii="Wingdings" w:hAnsi="Wingdings" w:hint="default"/>
+      </w:rPr>
+    </w:lvl>
+    <w:lvl w:ilvl="6" w:tplc="04130001" w:tentative="1">
+      <w:start w:val="1"/>
+      <w:numFmt w:val="bullet"/>
+      <w:lvlText w:val=""/>
+      <w:lvlJc w:val="left"/>
+      <w:pPr>
+        <w:ind w:left="5040" w:hanging="360"/>
+      </w:pPr>
+      <w:rPr>
+        <w:rFonts w:ascii="Symbol" w:hAnsi="Symbol" w:hint="default"/>
+      </w:rPr>
+    </w:lvl>
+    <w:lvl w:ilvl="7" w:tplc="04130003" w:tentative="1">
+      <w:start w:val="1"/>
+      <w:numFmt w:val="bullet"/>
+      <w:lvlText w:val="o"/>
+      <w:lvlJc w:val="left"/>
+      <w:pPr>
+        <w:ind w:left="5760" w:hanging="360"/>
+      </w:pPr>
+      <w:rPr>
+        <w:rFonts w:ascii="Courier New" w:hAnsi="Courier New" w:cs="Courier New" w:hint="default"/>
+      </w:rPr>
+    </w:lvl>
+    <w:lvl w:ilvl="8" w:tplc="04130005" w:tentative="1">
+      <w:start w:val="1"/>
+      <w:numFmt w:val="bullet"/>
+      <w:lvlText w:val=""/>
+      <w:lvlJc w:val="left"/>
+      <w:pPr>
+        <w:ind w:left="6480" w:hanging="360"/>
+      </w:pPr>
+      <w:rPr>
+        <w:rFonts w:ascii="Wingdings" w:hAnsi="Wingdings" w:hint="default"/>
+      </w:rPr>
+    </w:lvl>
+  </w:abstractNum>
+  <w:num w:numId="1">
+    <w:abstractNumId w:val="0"/>
+  </w:num>
+</w:numbering>
+</file>
+
 <file path=word/styles.xml><?xml version="1.0" encoding="utf-8"?>
-<w:styles xmlns:mc="http://schemas.openxmlformats.org/markup-compatibility/2006" xmlns:r="http://schemas.openxmlformats.org/officeDocument/2006/relationships" xmlns:w="http://schemas.openxmlformats.org/wordprocessingml/2006/main" xmlns:w14="http://schemas.microsoft.com/office/word/2010/wordml" xmlns:w15="http://schemas.microsoft.com/office/word/2012/wordml" mc:Ignorable="w14 w15">
+<w:styles xmlns:mc="http://schemas.openxmlformats.org/markup-compatibility/2006" xmlns:r="http://schemas.openxmlformats.org/officeDocument/2006/relationships" xmlns:w="http://schemas.openxmlformats.org/wordprocessingml/2006/main" xmlns:w14="http://schemas.microsoft.com/office/word/2010/wordml" xmlns:w15="http://schemas.microsoft.com/office/word/2012/wordml" xmlns:w16se="http://schemas.microsoft.com/office/word/2015/wordml/symex" mc:Ignorable="w14 w15 w16se">
   <w:docDefaults>
     <w:rPrDefault>
       <w:rPr>
@@ -3233,7 +3829,7 @@
       </w:pPr>
     </w:pPrDefault>
   </w:docDefaults>
-  <w:latentStyles w:defLockedState="0" w:defUIPriority="99" w:defSemiHidden="0" w:defUnhideWhenUsed="0" w:defQFormat="0" w:count="371">
+  <w:latentStyles w:defLockedState="0" w:defUIPriority="99" w:defSemiHidden="0" w:defUnhideWhenUsed="0" w:defQFormat="0" w:count="374">
     <w:lsdException w:name="Normal" w:uiPriority="0" w:qFormat="1"/>
     <w:lsdException w:name="heading 1" w:uiPriority="9" w:qFormat="1"/>
     <w:lsdException w:name="heading 2" w:semiHidden="1" w:uiPriority="9" w:unhideWhenUsed="1" w:qFormat="1"/>
@@ -3339,7 +3935,6 @@
     <w:lsdException w:name="HTML Sample" w:semiHidden="1" w:unhideWhenUsed="1"/>
     <w:lsdException w:name="HTML Typewriter" w:semiHidden="1" w:unhideWhenUsed="1"/>
     <w:lsdException w:name="HTML Variable" w:semiHidden="1" w:unhideWhenUsed="1"/>
-    <w:lsdException w:name="Normal Table" w:semiHidden="1" w:unhideWhenUsed="1"/>
     <w:lsdException w:name="annotation subject" w:semiHidden="1" w:unhideWhenUsed="1"/>
     <w:lsdException w:name="No List" w:semiHidden="1" w:unhideWhenUsed="1"/>
     <w:lsdException w:name="Outline List 1" w:semiHidden="1" w:unhideWhenUsed="1"/>
@@ -3384,7 +3979,6 @@
     <w:lsdException w:name="Table Professional" w:semiHidden="1" w:unhideWhenUsed="1"/>
     <w:lsdException w:name="Table Subtle 1" w:semiHidden="1" w:unhideWhenUsed="1"/>
     <w:lsdException w:name="Table Subtle 2" w:semiHidden="1" w:unhideWhenUsed="1"/>
-    <w:lsdException w:name="Table Web 1" w:semiHidden="1" w:unhideWhenUsed="1"/>
     <w:lsdException w:name="Table Web 2" w:semiHidden="1" w:unhideWhenUsed="1"/>
     <w:lsdException w:name="Table Web 3" w:semiHidden="1" w:unhideWhenUsed="1"/>
     <w:lsdException w:name="Balloon Text" w:semiHidden="1" w:unhideWhenUsed="1"/>
@@ -3605,6 +4199,9 @@
     <w:lsdException w:name="List Table 5 Dark Accent 6" w:uiPriority="50"/>
     <w:lsdException w:name="List Table 6 Colorful Accent 6" w:uiPriority="51"/>
     <w:lsdException w:name="List Table 7 Colorful Accent 6" w:uiPriority="52"/>
+    <w:lsdException w:name="Mention" w:semiHidden="1" w:unhideWhenUsed="1"/>
+    <w:lsdException w:name="Smart Hyperlink" w:semiHidden="1" w:unhideWhenUsed="1"/>
+    <w:lsdException w:name="Hashtag" w:semiHidden="1" w:unhideWhenUsed="1"/>
   </w:latentStyles>
   <w:style w:type="paragraph" w:default="1" w:styleId="Standaard">
     <w:name w:val="Normal"/>
@@ -4100,7 +4697,7 @@
 </file>
 
 <file path=customXml/itemProps2.xml><?xml version="1.0" encoding="utf-8"?>
-<ds:datastoreItem xmlns:ds="http://schemas.openxmlformats.org/officeDocument/2006/customXml" ds:itemID="{02721D6C-CAC4-4664-BF3F-97D51003909B}">
+<ds:datastoreItem xmlns:ds="http://schemas.openxmlformats.org/officeDocument/2006/customXml" ds:itemID="{7688D7DC-4FCA-4E98-9DE0-76586092CBDE}">
   <ds:schemaRefs>
     <ds:schemaRef ds:uri="http://schemas.openxmlformats.org/officeDocument/2006/bibliography"/>
   </ds:schemaRefs>

</xml_diff>